<commit_message>
a couple more edits; next address bold issues
</commit_message>
<xml_diff>
--- a/intro_chapter/Introduction_v10.docx
+++ b/intro_chapter/Introduction_v10.docx
@@ -1858,7 +1858,43 @@
         <w:rPr>
           <w:rFonts w:cstheme="minorHAnsi"/>
         </w:rPr>
-        <w:t>My research focuses on using a model system to investigate the impact of van der Waals packing on MP folding and association</w:t>
+        <w:t>My research focuses on using a model system to investigate the</w:t>
+      </w:r>
+      <w:r>
+        <w:rPr>
+          <w:rFonts w:cstheme="minorHAnsi"/>
+        </w:rPr>
+        <w:t xml:space="preserve"> extent at which</w:t>
+      </w:r>
+      <w:r>
+        <w:rPr>
+          <w:rFonts w:cstheme="minorHAnsi"/>
+        </w:rPr>
+        <w:t xml:space="preserve"> van der Waals packing</w:t>
+      </w:r>
+      <w:r>
+        <w:rPr>
+          <w:rFonts w:cstheme="minorHAnsi"/>
+        </w:rPr>
+        <w:t xml:space="preserve"> can act as a driving force</w:t>
+      </w:r>
+      <w:r>
+        <w:rPr>
+          <w:rFonts w:cstheme="minorHAnsi"/>
+        </w:rPr>
+        <w:t xml:space="preserve"> </w:t>
+      </w:r>
+      <w:r>
+        <w:rPr>
+          <w:rFonts w:cstheme="minorHAnsi"/>
+        </w:rPr>
+        <w:t>during</w:t>
+      </w:r>
+      <w:r>
+        <w:rPr>
+          <w:rFonts w:cstheme="minorHAnsi"/>
+        </w:rPr>
+        <w:t xml:space="preserve"> MP folding and association</w:t>
       </w:r>
       <w:r>
         <w:t xml:space="preserve">. </w:t>
@@ -1988,13 +2024,91 @@
         <w:rPr>
           <w:rFonts w:cstheme="minorHAnsi"/>
         </w:rPr>
-        <w:t>review the contributions made to understanding MP folding up until my research.</w:t>
-      </w:r>
-      <w:r>
-        <w:rPr>
-          <w:rFonts w:cstheme="minorHAnsi"/>
-        </w:rPr>
-        <w:t xml:space="preserve"> I highlight the sequence and structural motif </w:t>
+        <w:t xml:space="preserve">review the contributions made to understanding </w:t>
+      </w:r>
+      <w:r>
+        <w:rPr>
+          <w:rFonts w:cstheme="minorHAnsi"/>
+        </w:rPr>
+        <w:t xml:space="preserve">driving forces in </w:t>
+      </w:r>
+      <w:r>
+        <w:rPr>
+          <w:rFonts w:cstheme="minorHAnsi"/>
+        </w:rPr>
+        <w:t>MP folding</w:t>
+      </w:r>
+      <w:r>
+        <w:rPr>
+          <w:rFonts w:cstheme="minorHAnsi"/>
+        </w:rPr>
+        <w:t xml:space="preserve"> and association</w:t>
+      </w:r>
+      <w:r>
+        <w:rPr>
+          <w:rFonts w:cstheme="minorHAnsi"/>
+        </w:rPr>
+        <w:t>.</w:t>
+      </w:r>
+      <w:r>
+        <w:rPr>
+          <w:rFonts w:cstheme="minorHAnsi"/>
+        </w:rPr>
+        <w:t xml:space="preserve"> </w:t>
+      </w:r>
+      <w:r>
+        <w:rPr>
+          <w:rFonts w:cstheme="minorHAnsi"/>
+        </w:rPr>
+        <w:t xml:space="preserve">I detail the </w:t>
+      </w:r>
+      <w:r>
+        <w:rPr>
+          <w:rFonts w:cstheme="minorHAnsi"/>
+        </w:rPr>
+        <w:t xml:space="preserve">other </w:t>
+      </w:r>
+      <w:r>
+        <w:rPr>
+          <w:rFonts w:cstheme="minorHAnsi"/>
+        </w:rPr>
+        <w:t>forces and interactions involved in the membrane that contribute to</w:t>
+      </w:r>
+      <w:r>
+        <w:rPr>
+          <w:rFonts w:cstheme="minorHAnsi"/>
+        </w:rPr>
+        <w:t xml:space="preserve"> </w:t>
+      </w:r>
+      <w:r>
+        <w:rPr>
+          <w:rFonts w:cstheme="minorHAnsi"/>
+        </w:rPr>
+        <w:t>folding</w:t>
+      </w:r>
+      <w:r>
+        <w:rPr>
+          <w:rFonts w:cstheme="minorHAnsi"/>
+        </w:rPr>
+        <w:t>,</w:t>
+      </w:r>
+      <w:r>
+        <w:rPr>
+          <w:rFonts w:cstheme="minorHAnsi"/>
+        </w:rPr>
+        <w:t xml:space="preserve"> </w:t>
+      </w:r>
+      <w:r>
+        <w:rPr>
+          <w:rFonts w:cstheme="minorHAnsi"/>
+        </w:rPr>
+        <w:t xml:space="preserve">and I </w:t>
+      </w:r>
+      <w:r>
+        <w:rPr>
+          <w:rFonts w:cstheme="minorHAnsi"/>
+        </w:rPr>
+        <w:t xml:space="preserve">highlight the sequence and structural motif </w:t>
       </w:r>
       <w:proofErr w:type="spellStart"/>
       <w:r>
@@ -2015,49 +2129,31 @@
         <w:rPr>
           <w:rFonts w:cstheme="minorHAnsi"/>
         </w:rPr>
-        <w:t>, an important control for my research used to juxtapose differences between association by alternate forces outside of van der Waals packing. I then</w:t>
-      </w:r>
-      <w:r>
-        <w:rPr>
-          <w:rFonts w:cstheme="minorHAnsi"/>
-        </w:rPr>
-        <w:t xml:space="preserve"> detail </w:t>
-      </w:r>
-      <w:r>
-        <w:rPr>
-          <w:rFonts w:cstheme="minorHAnsi"/>
-        </w:rPr>
-        <w:t>the forces</w:t>
-      </w:r>
-      <w:r>
-        <w:rPr>
-          <w:rFonts w:cstheme="minorHAnsi"/>
-        </w:rPr>
-        <w:t xml:space="preserve"> and interactions</w:t>
-      </w:r>
-      <w:r>
-        <w:rPr>
-          <w:rFonts w:cstheme="minorHAnsi"/>
-        </w:rPr>
-        <w:t xml:space="preserve"> involved in </w:t>
-      </w:r>
-      <w:r>
-        <w:rPr>
-          <w:rFonts w:cstheme="minorHAnsi"/>
-        </w:rPr>
-        <w:t>the membrane that contribute to MP folding</w:t>
-      </w:r>
-      <w:r>
-        <w:rPr>
-          <w:rFonts w:cstheme="minorHAnsi"/>
-        </w:rPr>
-        <w:t>,</w:t>
-      </w:r>
-      <w:r>
-        <w:rPr>
-          <w:rFonts w:cstheme="minorHAnsi"/>
-        </w:rPr>
-        <w:t xml:space="preserve"> emphasizing the</w:t>
+        <w:t xml:space="preserve">, an important control for my research used to juxtapose differences between association by alternate forces outside of van der Waals packing. </w:t>
+      </w:r>
+      <w:r>
+        <w:rPr>
+          <w:rFonts w:cstheme="minorHAnsi"/>
+        </w:rPr>
+        <w:t>I then review the tools that have been used to study TMH association and folding before</w:t>
+      </w:r>
+      <w:r>
+        <w:rPr>
+          <w:rFonts w:cstheme="minorHAnsi"/>
+        </w:rPr>
+        <w:t xml:space="preserve"> emphasiz</w:t>
+      </w:r>
+      <w:r>
+        <w:rPr>
+          <w:rFonts w:cstheme="minorHAnsi"/>
+        </w:rPr>
+        <w:t>ing</w:t>
+      </w:r>
+      <w:r>
+        <w:rPr>
+          <w:rFonts w:cstheme="minorHAnsi"/>
+        </w:rPr>
+        <w:t xml:space="preserve"> the</w:t>
       </w:r>
       <w:r>
         <w:rPr>
@@ -2739,13 +2835,13 @@
         <w:rPr>
           <w:rFonts w:cstheme="minorHAnsi"/>
         </w:rPr>
-        <w:t>an</w:t>
-      </w:r>
-      <w:r>
-        <w:rPr>
-          <w:rFonts w:cstheme="minorHAnsi"/>
-        </w:rPr>
-        <w:t xml:space="preserve"> interplay. Research on bacteriorhodopsin gave credence to stage 2: denaturing two separate fragments of the protein and resuspending them in lipid vesicles results in an active, folded protein </w:t>
+        <w:t>interactions between individual TM domains</w:t>
+      </w:r>
+      <w:r>
+        <w:rPr>
+          <w:rFonts w:cstheme="minorHAnsi"/>
+        </w:rPr>
+        <w:t xml:space="preserve">. Research on bacteriorhodopsin gave credence to stage 2: denaturing two separate fragments of the protein and resuspending them in lipid vesicles results in an active, folded protein </w:t>
       </w:r>
       <w:r>
         <w:rPr>
@@ -2884,7 +2980,19 @@
         <w:rPr>
           <w:rFonts w:cstheme="minorHAnsi"/>
         </w:rPr>
-        <w:t xml:space="preserve"> decreases the stability of both proteins </w:t>
+        <w:t xml:space="preserve"> decrease</w:t>
+      </w:r>
+      <w:r>
+        <w:rPr>
+          <w:rFonts w:cstheme="minorHAnsi"/>
+        </w:rPr>
+        <w:t>d</w:t>
+      </w:r>
+      <w:r>
+        <w:rPr>
+          <w:rFonts w:cstheme="minorHAnsi"/>
+        </w:rPr>
+        <w:t xml:space="preserve"> the stability of both proteins </w:t>
       </w:r>
       <w:r>
         <w:rPr>
@@ -3093,14 +3201,14 @@
         <w:rPr>
           <w:rFonts w:cstheme="minorHAnsi"/>
         </w:rPr>
-        <w:t xml:space="preserve">. With reassembly of MPs </w:t>
+        <w:t xml:space="preserve">. With </w:t>
       </w:r>
       <w:r>
         <w:rPr>
           <w:rFonts w:cstheme="minorHAnsi"/>
         </w:rPr>
         <w:lastRenderedPageBreak/>
-        <w:t xml:space="preserve">being an effective model </w:t>
+        <w:t xml:space="preserve">reassembly of MPs being an effective model </w:t>
       </w:r>
       <w:r>
         <w:rPr>
@@ -3158,7 +3266,19 @@
         <w:rPr>
           <w:rFonts w:cstheme="minorHAnsi"/>
         </w:rPr>
-        <w:t xml:space="preserve">A benefit of the simplicity of the two-stage model is that the forces involved in each stage of folding are unique. In the first state, insertion of the protein into the membrane is driven by the hydrophobic effect, where MPs are more stable found in the membrane than in the soluble environment. When MPs are being translated by the ribosome, a signal sequence on the protein directs translation to the </w:t>
+        <w:t>A benefit of the simplicity of the two-stage model is that the</w:t>
+      </w:r>
+      <w:r>
+        <w:rPr>
+          <w:rFonts w:cstheme="minorHAnsi"/>
+        </w:rPr>
+        <w:t>re are unique</w:t>
+      </w:r>
+      <w:r>
+        <w:rPr>
+          <w:rFonts w:cstheme="minorHAnsi"/>
+        </w:rPr>
+        <w:t xml:space="preserve"> forces involved in each stage of folding. In the first state, insertion of the protein into the membrane is driven by the hydrophobic effect, where MPs are more stable found in the membrane than in the soluble environment. When MPs are being translated by the ribosome, a signal sequence on the protein directs translation to the </w:t>
       </w:r>
       <w:proofErr w:type="spellStart"/>
       <w:r>
@@ -3416,7 +3536,43 @@
         <w:rPr>
           <w:rFonts w:cstheme="minorHAnsi"/>
         </w:rPr>
-        <w:t xml:space="preserve">. In the subsequent stage of folding, van der Waals packing, electrostatics, hydrogen bonding, and weak polar interactions contribute to guide the MP to the folded state. </w:t>
+        <w:t xml:space="preserve">. In the subsequent stage of folding, van der Waals packing, electrostatics, hydrogen bonding, and weak polar interactions </w:t>
+      </w:r>
+      <w:r>
+        <w:rPr>
+          <w:rFonts w:cstheme="minorHAnsi"/>
+        </w:rPr>
+        <w:t xml:space="preserve">between individual TM domains </w:t>
+      </w:r>
+      <w:r>
+        <w:rPr>
+          <w:rFonts w:cstheme="minorHAnsi"/>
+        </w:rPr>
+        <w:t>contribute</w:t>
+      </w:r>
+      <w:r>
+        <w:rPr>
+          <w:rFonts w:cstheme="minorHAnsi"/>
+        </w:rPr>
+        <w:t>s</w:t>
+      </w:r>
+      <w:r>
+        <w:rPr>
+          <w:rFonts w:cstheme="minorHAnsi"/>
+        </w:rPr>
+        <w:t xml:space="preserve"> to guid</w:t>
+      </w:r>
+      <w:r>
+        <w:rPr>
+          <w:rFonts w:cstheme="minorHAnsi"/>
+        </w:rPr>
+        <w:t>ing</w:t>
+      </w:r>
+      <w:r>
+        <w:rPr>
+          <w:rFonts w:cstheme="minorHAnsi"/>
+        </w:rPr>
+        <w:t xml:space="preserve"> the MP to the folded state.</w:t>
       </w:r>
     </w:p>
     <w:p>
@@ -3605,6 +3761,12 @@
         <w:rPr>
           <w:rFonts w:cstheme="minorHAnsi"/>
         </w:rPr>
+        <w:t xml:space="preserve"> impacts folding</w:t>
+      </w:r>
+      <w:r>
+        <w:rPr>
+          <w:rFonts w:cstheme="minorHAnsi"/>
+        </w:rPr>
         <w:t>, research</w:t>
       </w:r>
       <w:r>
@@ -3680,14 +3842,9 @@
         <w:t xml:space="preserve"> </w:t>
       </w:r>
       <w:r>
-        <w:t xml:space="preserve">Determining driving forces in membrane protein </w:t>
-      </w:r>
-      <w:proofErr w:type="gramStart"/>
-      <w:r>
-        <w:t>folding</w:t>
+        <w:t>Determining driving forces in membrane protein folding</w:t>
       </w:r>
       <w:bookmarkEnd w:id="4"/>
-      <w:proofErr w:type="gramEnd"/>
     </w:p>
     <w:p>
       <w:pPr>
@@ -3726,7 +3883,7 @@
         <w:rPr>
           <w:rFonts w:cstheme="minorHAnsi"/>
         </w:rPr>
-        <w:t xml:space="preserve"> any </w:t>
+        <w:t xml:space="preserve"> </w:t>
       </w:r>
       <w:r>
         <w:rPr>
@@ -3852,13 +4009,7 @@
         <w:rPr>
           <w:rFonts w:cstheme="minorHAnsi"/>
         </w:rPr>
-        <w:t xml:space="preserve"> complex assists</w:t>
-      </w:r>
-      <w:r>
-        <w:rPr>
-          <w:rFonts w:cstheme="minorHAnsi"/>
-        </w:rPr>
-        <w:t xml:space="preserve"> during translation, </w:t>
+        <w:t xml:space="preserve"> complex assists during translation, </w:t>
       </w:r>
       <w:r>
         <w:rPr>
@@ -3963,7 +4114,19 @@
         <w:rPr>
           <w:rFonts w:cstheme="minorHAnsi"/>
         </w:rPr>
-        <w:t xml:space="preserve">, but inserting these hydrogen bond donors and acceptors into the hydrophobic core of the bilayer carries an energetic penalty </w:t>
+        <w:t xml:space="preserve">, </w:t>
+      </w:r>
+      <w:r>
+        <w:rPr>
+          <w:rFonts w:cstheme="minorHAnsi"/>
+        </w:rPr>
+        <w:t>groups of atoms amenable to the formation of hydrogen bonds. However, i</w:t>
+      </w:r>
+      <w:r>
+        <w:rPr>
+          <w:rFonts w:cstheme="minorHAnsi"/>
+        </w:rPr>
+        <w:t xml:space="preserve">nserting these hydrogen bond donors and acceptors into the hydrophobic core of the bilayer carries an energetic penalty </w:t>
       </w:r>
       <w:r>
         <w:rPr>
@@ -4231,13 +4394,19 @@
         <w:rPr>
           <w:rFonts w:cstheme="minorHAnsi"/>
         </w:rPr>
-        <w:t>Many experimental tools have been developed to tease out the folding interactions after insertion by using model MP systems.</w:t>
-      </w:r>
-      <w:r>
-        <w:rPr>
-          <w:rFonts w:cstheme="minorHAnsi"/>
-        </w:rPr>
-        <w:t xml:space="preserve"> </w:t>
+        <w:t>E</w:t>
+      </w:r>
+      <w:r>
+        <w:rPr>
+          <w:rFonts w:cstheme="minorHAnsi"/>
+        </w:rPr>
+        <w:t xml:space="preserve">xperimental tools have been developed to tease out the folding interactions after insertion by using model MP systems. </w:t>
+      </w:r>
+      <w:r>
+        <w:rPr>
+          <w:rFonts w:cstheme="minorHAnsi"/>
+        </w:rPr>
+        <w:t xml:space="preserve">I will further detail the impact of each of these tools in section 1.4. </w:t>
       </w:r>
       <w:r>
         <w:rPr>
@@ -4665,6 +4834,11 @@
         <w:rPr>
           <w:rFonts w:cstheme="minorHAnsi"/>
         </w:rPr>
+      </w:r>
+      <w:r>
+        <w:rPr>
+          <w:rFonts w:cstheme="minorHAnsi"/>
+        </w:rPr>
         <w:fldChar w:fldCharType="separate"/>
       </w:r>
       <w:r>
@@ -4702,7 +4876,7 @@
         <w:rPr>
           <w:rFonts w:cstheme="minorHAnsi"/>
         </w:rPr>
-        <w:t xml:space="preserve">esearch on </w:t>
+        <w:t xml:space="preserve">esearch </w:t>
       </w:r>
       <w:r>
         <w:rPr>
@@ -4750,7 +4924,19 @@
         <w:rPr>
           <w:rFonts w:cstheme="minorHAnsi"/>
         </w:rPr>
-        <w:t xml:space="preserve"> drive MP folding.</w:t>
+        <w:t xml:space="preserve"> drive </w:t>
+      </w:r>
+      <w:r>
+        <w:rPr>
+          <w:rFonts w:cstheme="minorHAnsi"/>
+        </w:rPr>
+        <w:t>TMH association</w:t>
+      </w:r>
+      <w:r>
+        <w:rPr>
+          <w:rFonts w:cstheme="minorHAnsi"/>
+        </w:rPr>
+        <w:t>.</w:t>
       </w:r>
       <w:r>
         <w:rPr>
@@ -4762,26 +4948,8 @@
         <w:rPr>
           <w:rFonts w:cstheme="minorHAnsi"/>
         </w:rPr>
-        <w:t>Using a wild-type like sequence of the GCN4</w:t>
-      </w:r>
-      <w:r>
-        <w:rPr>
-          <w:rFonts w:cstheme="minorHAnsi"/>
-        </w:rPr>
-        <w:t xml:space="preserve"> leucine zipper</w:t>
-      </w:r>
-      <w:r>
-        <w:rPr>
-          <w:rFonts w:cstheme="minorHAnsi"/>
-        </w:rPr>
-        <w:t xml:space="preserve">, a mutation from Asparagine to Valine was </w:t>
-      </w:r>
-      <w:r>
-        <w:rPr>
-          <w:rFonts w:cstheme="minorHAnsi"/>
-        </w:rPr>
         <w:lastRenderedPageBreak/>
-        <w:t xml:space="preserve">found to decrease association on SDS-PAGE </w:t>
+        <w:t xml:space="preserve">Using a wild-type like sequence of the GCN4 leucine zipper, a mutation from Asparagine to Valine was found to decrease association on SDS-PAGE </w:t>
       </w:r>
       <w:r>
         <w:rPr>
@@ -4973,6 +5141,11 @@
         <w:rPr>
           <w:rFonts w:cstheme="minorHAnsi"/>
         </w:rPr>
+      </w:r>
+      <w:r>
+        <w:rPr>
+          <w:rFonts w:cstheme="minorHAnsi"/>
+        </w:rPr>
         <w:fldChar w:fldCharType="separate"/>
       </w:r>
       <w:r>
@@ -4998,13 +5171,7 @@
         <w:rPr>
           <w:rFonts w:cstheme="minorHAnsi"/>
         </w:rPr>
-        <w:t xml:space="preserve"> These studies </w:t>
-      </w:r>
-      <w:r>
-        <w:rPr>
-          <w:rFonts w:cstheme="minorHAnsi"/>
-        </w:rPr>
-        <w:t>suggest that Asparagine (</w:t>
+        <w:t xml:space="preserve"> These studies suggest that Asparagine (</w:t>
       </w:r>
       <w:proofErr w:type="spellStart"/>
       <w:r>
@@ -5014,6 +5181,12 @@
         <w:t>Asn</w:t>
       </w:r>
       <w:proofErr w:type="spellEnd"/>
+      <w:r>
+        <w:rPr>
+          <w:rFonts w:cstheme="minorHAnsi"/>
+        </w:rPr>
+        <w:t>/N</w:t>
+      </w:r>
       <w:r>
         <w:rPr>
           <w:rFonts w:cstheme="minorHAnsi"/>
@@ -5052,7 +5225,7 @@
         <w:rPr>
           <w:rFonts w:cstheme="minorHAnsi"/>
         </w:rPr>
-        <w:t xml:space="preserve"> TMH association systems. Pure poly-leucine based peptides were made with single AA mutations to a variety of polar residues and tested using the </w:t>
+        <w:t xml:space="preserve"> TMH association systems. Poly-leucine based peptides were made with single AA mutations to a variety of polar residues and tested using the </w:t>
       </w:r>
       <w:r>
         <w:rPr>
@@ -5084,173 +5257,181 @@
         <w:rPr>
           <w:rFonts w:cstheme="minorHAnsi"/>
         </w:rPr>
+        <w:t xml:space="preserve"> (</w:t>
+      </w:r>
+      <w:proofErr w:type="spellStart"/>
+      <w:r>
+        <w:rPr>
+          <w:rFonts w:cstheme="minorHAnsi"/>
+        </w:rPr>
+        <w:t>Asn</w:t>
+      </w:r>
+      <w:proofErr w:type="spellEnd"/>
+      <w:r>
+        <w:rPr>
+          <w:rFonts w:cstheme="minorHAnsi"/>
+        </w:rPr>
+        <w:t xml:space="preserve">, Asp, Gln, and Glu) </w:t>
+      </w:r>
+      <w:r>
+        <w:rPr>
+          <w:rFonts w:cstheme="minorHAnsi"/>
+        </w:rPr>
+        <w:t>capable o</w:t>
+      </w:r>
+      <w:r>
+        <w:rPr>
+          <w:rFonts w:cstheme="minorHAnsi"/>
+        </w:rPr>
+        <w:t>f</w:t>
+      </w:r>
+      <w:r>
+        <w:rPr>
+          <w:rFonts w:cstheme="minorHAnsi"/>
+        </w:rPr>
+        <w:t xml:space="preserve"> being both hydrogen bond donors and acceptors drive association more than poly-leucine alone </w:t>
+      </w:r>
+      <w:r>
+        <w:rPr>
+          <w:rFonts w:cstheme="minorHAnsi"/>
+        </w:rPr>
+        <w:fldChar w:fldCharType="begin"/>
+      </w:r>
+      <w:r>
+        <w:rPr>
+          <w:rFonts w:cstheme="minorHAnsi"/>
+        </w:rPr>
+        <w:instrText xml:space="preserve"> ADDIN EN.CITE &lt;EndNote&gt;&lt;Cite&gt;&lt;Author&gt;Zhou&lt;/Author&gt;&lt;Year&gt;2001&lt;/Year&gt;&lt;IDText&gt;Polar residues drive association of polyleucine transmembrane helices&lt;/IDText&gt;&lt;DisplayText&gt;(Zhou et al., 2001)&lt;/DisplayText&gt;&lt;record&gt;&lt;dates&gt;&lt;pub-dates&gt;&lt;date&gt;Feb 27&lt;/date&gt;&lt;/pub-dates&gt;&lt;year&gt;2001&lt;/year&gt;&lt;/dates&gt;&lt;keywords&gt;&lt;keyword&gt;Amino Acid Sequence&lt;/keyword&gt;&lt;keyword&gt;Chloramphenicol O-Acetyltransferase&lt;/keyword&gt;&lt;keyword&gt;Hydrogen Bonding&lt;/keyword&gt;&lt;keyword&gt;Membrane Proteins&lt;/keyword&gt;&lt;keyword&gt;Molecular Sequence Data&lt;/keyword&gt;&lt;keyword&gt;Peptides&lt;/keyword&gt;&lt;keyword&gt;Protein Conformation&lt;/keyword&gt;&lt;keyword&gt;Recombinant Fusion Proteins&lt;/keyword&gt;&lt;keyword&gt;Sequence Homology, Amino Acid&lt;/keyword&gt;&lt;/keywords&gt;&lt;urls&gt;&lt;related-urls&gt;&lt;url&gt;https://www.ncbi.nlm.nih.gov/pubmed/11226225&lt;/url&gt;&lt;/related-urls&gt;&lt;/urls&gt;&lt;isbn&gt;0027-8424&lt;/isbn&gt;&lt;custom2&gt;PMC30124&lt;/custom2&gt;&lt;titles&gt;&lt;title&gt;Polar residues drive association of polyleucine transmembrane helices&lt;/title&gt;&lt;secondary-title&gt;Proc Natl Acad Sci U S A&lt;/secondary-title&gt;&lt;/titles&gt;&lt;pages&gt;2250-5&lt;/pages&gt;&lt;number&gt;5&lt;/number&gt;&lt;contributors&gt;&lt;authors&gt;&lt;author&gt;Zhou, F. X.&lt;/author&gt;&lt;author&gt;Merianos, H. J.&lt;/author&gt;&lt;author&gt;Brunger, A. T.&lt;/author&gt;&lt;author&gt;Engelman, D. M.&lt;/author&gt;&lt;/authors&gt;&lt;/contributors&gt;&lt;edition&gt;20010213&lt;/edition&gt;&lt;language&gt;eng&lt;/language&gt;&lt;added-date format="utc"&gt;1712805076&lt;/added-date&gt;&lt;ref-type name="Journal Article"&gt;17&lt;/ref-type&gt;&lt;auth-address&gt;Department of Molecular Biophysics and Biochemistry, Yale University, 266 Whitney Ave., New Haven, CT 06520-8114, USA.&lt;/auth-address&gt;&lt;rec-number&gt;99&lt;/rec-number&gt;&lt;last-updated-date format="utc"&gt;1712805076&lt;/last-updated-date&gt;&lt;accession-num&gt;11226225&lt;/accession-num&gt;&lt;electronic-resource-num&gt;10.1073/pnas.041593698&lt;/electronic-resource-num&gt;&lt;volume&gt;98&lt;/volume&gt;&lt;/record&gt;&lt;/Cite&gt;&lt;/EndNote&gt;</w:instrText>
+      </w:r>
+      <w:r>
+        <w:rPr>
+          <w:rFonts w:cstheme="minorHAnsi"/>
+        </w:rPr>
+        <w:fldChar w:fldCharType="separate"/>
+      </w:r>
+      <w:r>
+        <w:rPr>
+          <w:rFonts w:cstheme="minorHAnsi"/>
+          <w:noProof/>
+        </w:rPr>
+        <w:t>(Zhou et al., 2001)</w:t>
+      </w:r>
+      <w:r>
+        <w:rPr>
+          <w:rFonts w:cstheme="minorHAnsi"/>
+        </w:rPr>
+        <w:fldChar w:fldCharType="end"/>
+      </w:r>
+      <w:r>
+        <w:rPr>
+          <w:rFonts w:cstheme="minorHAnsi"/>
+        </w:rPr>
+        <w:t xml:space="preserve">. </w:t>
+      </w:r>
+      <w:r>
+        <w:rPr>
+          <w:rFonts w:cstheme="minorHAnsi"/>
+        </w:rPr>
+        <w:t>An additional study tested the effect of polar amino acids on the model GCN4 peptide, and again showed that</w:t>
+      </w:r>
+      <w:r>
+        <w:rPr>
+          <w:rFonts w:cstheme="minorHAnsi"/>
+        </w:rPr>
+        <w:t xml:space="preserve"> large polar</w:t>
+      </w:r>
+      <w:r>
+        <w:rPr>
+          <w:rFonts w:cstheme="minorHAnsi"/>
+        </w:rPr>
+        <w:t xml:space="preserve"> AAs</w:t>
+      </w:r>
+      <w:r>
+        <w:rPr>
+          <w:rFonts w:cstheme="minorHAnsi"/>
+        </w:rPr>
         <w:t xml:space="preserve"> </w:t>
       </w:r>
       <w:r>
         <w:rPr>
           <w:rFonts w:cstheme="minorHAnsi"/>
         </w:rPr>
-        <w:t>(</w:t>
+        <w:t xml:space="preserve">associated with higher stabilities </w:t>
+      </w:r>
+      <w:r>
+        <w:rPr>
+          <w:rFonts w:cstheme="minorHAnsi"/>
+        </w:rPr>
+        <w:fldChar w:fldCharType="begin"/>
+      </w:r>
+      <w:r>
+        <w:rPr>
+          <w:rFonts w:cstheme="minorHAnsi"/>
+        </w:rPr>
+        <w:instrText xml:space="preserve"> ADDIN EN.CITE &lt;EndNote&gt;&lt;Cite&gt;&lt;Author&gt;Gratkowski&lt;/Author&gt;&lt;Year&gt;2001&lt;/Year&gt;&lt;IDText&gt;Polar side chains drive the association of model transmembrane peptides&lt;/IDText&gt;&lt;DisplayText&gt;(Gratkowski et al., 2001)&lt;/DisplayText&gt;&lt;record&gt;&lt;dates&gt;&lt;pub-dates&gt;&lt;date&gt;Jan 30&lt;/date&gt;&lt;/pub-dates&gt;&lt;year&gt;2001&lt;/year&gt;&lt;/dates&gt;&lt;keywords&gt;&lt;keyword&gt;Amino Acid Sequence&lt;/keyword&gt;&lt;keyword&gt;Amino Acids&lt;/keyword&gt;&lt;keyword&gt;Detergents&lt;/keyword&gt;&lt;keyword&gt;Electrophoresis, Polyacrylamide Gel&lt;/keyword&gt;&lt;keyword&gt;Membrane Proteins&lt;/keyword&gt;&lt;keyword&gt;Models, Chemical&lt;/keyword&gt;&lt;keyword&gt;Molecular Sequence Data&lt;/keyword&gt;&lt;keyword&gt;Peptides&lt;/keyword&gt;&lt;keyword&gt;Protein Structure, Secondary&lt;/keyword&gt;&lt;keyword&gt;Structure-Activity Relationship&lt;/keyword&gt;&lt;keyword&gt;Ultracentrifugation&lt;/keyword&gt;&lt;/keywords&gt;&lt;urls&gt;&lt;related-urls&gt;&lt;url&gt;https://www.ncbi.nlm.nih.gov/pubmed/11158564&lt;/url&gt;&lt;/related-urls&gt;&lt;/urls&gt;&lt;isbn&gt;0027-8424&lt;/isbn&gt;&lt;custom2&gt;PMC14678&lt;/custom2&gt;&lt;titles&gt;&lt;title&gt;Polar side chains drive the association of model transmembrane peptides&lt;/title&gt;&lt;secondary-title&gt;Proc Natl Acad Sci U S A&lt;/secondary-title&gt;&lt;/titles&gt;&lt;pages&gt;880-5&lt;/pages&gt;&lt;number&gt;3&lt;/number&gt;&lt;contributors&gt;&lt;authors&gt;&lt;author&gt;Gratkowski, H.&lt;/author&gt;&lt;author&gt;Lear, J. D.&lt;/author&gt;&lt;author&gt;DeGrado, W. F.&lt;/author&gt;&lt;/authors&gt;&lt;/contributors&gt;&lt;language&gt;eng&lt;/language&gt;&lt;added-date format="utc"&gt;1712805036&lt;/added-date&gt;&lt;ref-type name="Journal Article"&gt;17&lt;/ref-type&gt;&lt;auth-address&gt;The Johnson Research Foundation, Department of Biochemistry and Biophysics, School of Medicine, University of Pennsylvania, Philadelphia, PA 19104-6059, USA.&lt;/auth-address&gt;&lt;rec-number&gt;97&lt;/rec-number&gt;&lt;last-updated-date format="utc"&gt;1712805036&lt;/last-updated-date&gt;&lt;accession-num&gt;11158564&lt;/accession-num&gt;&lt;electronic-resource-num&gt;10.1073/pnas.98.3.880&lt;/electronic-resource-num&gt;&lt;volume&gt;98&lt;/volume&gt;&lt;/record&gt;&lt;/Cite&gt;&lt;/EndNote&gt;</w:instrText>
+      </w:r>
+      <w:r>
+        <w:rPr>
+          <w:rFonts w:cstheme="minorHAnsi"/>
+        </w:rPr>
+        <w:fldChar w:fldCharType="separate"/>
+      </w:r>
+      <w:r>
+        <w:rPr>
+          <w:rFonts w:cstheme="minorHAnsi"/>
+          <w:noProof/>
+        </w:rPr>
+        <w:t>(Gratkowski et al., 2001)</w:t>
+      </w:r>
+      <w:r>
+        <w:rPr>
+          <w:rFonts w:cstheme="minorHAnsi"/>
+        </w:rPr>
+        <w:fldChar w:fldCharType="end"/>
+      </w:r>
+      <w:r>
+        <w:rPr>
+          <w:rFonts w:cstheme="minorHAnsi"/>
+        </w:rPr>
+        <w:t xml:space="preserve">. </w:t>
+      </w:r>
+      <w:r>
+        <w:rPr>
+          <w:rFonts w:cstheme="minorHAnsi"/>
+        </w:rPr>
+        <w:t>These studies suggest that larger polar AAs drive association, while small polar AAs</w:t>
+      </w:r>
+      <w:r>
+        <w:rPr>
+          <w:rFonts w:cstheme="minorHAnsi"/>
+        </w:rPr>
+        <w:t xml:space="preserve"> such as Ser and </w:t>
       </w:r>
       <w:proofErr w:type="spellStart"/>
       <w:r>
         <w:rPr>
           <w:rFonts w:cstheme="minorHAnsi"/>
         </w:rPr>
-        <w:t>Asn</w:t>
+        <w:t>Thr</w:t>
       </w:r>
       <w:proofErr w:type="spellEnd"/>
       <w:r>
         <w:rPr>
           <w:rFonts w:cstheme="minorHAnsi"/>
         </w:rPr>
-        <w:t xml:space="preserve">, Asp, Gln, and Glu) </w:t>
-      </w:r>
-      <w:r>
-        <w:rPr>
-          <w:rFonts w:cstheme="minorHAnsi"/>
-        </w:rPr>
-        <w:t>capable o</w:t>
-      </w:r>
-      <w:r>
-        <w:rPr>
-          <w:rFonts w:cstheme="minorHAnsi"/>
-        </w:rPr>
-        <w:t>f</w:t>
-      </w:r>
-      <w:r>
-        <w:rPr>
-          <w:rFonts w:cstheme="minorHAnsi"/>
-        </w:rPr>
-        <w:t xml:space="preserve"> being both hydrogen bond donors and acceptors drive association more than poly-leucine alone </w:t>
-      </w:r>
-      <w:r>
-        <w:rPr>
-          <w:rFonts w:cstheme="minorHAnsi"/>
-        </w:rPr>
-        <w:fldChar w:fldCharType="begin"/>
-      </w:r>
-      <w:r>
-        <w:rPr>
-          <w:rFonts w:cstheme="minorHAnsi"/>
-        </w:rPr>
-        <w:instrText xml:space="preserve"> ADDIN EN.CITE &lt;EndNote&gt;&lt;Cite&gt;&lt;Author&gt;Zhou&lt;/Author&gt;&lt;Year&gt;2001&lt;/Year&gt;&lt;IDText&gt;Polar residues drive association of polyleucine transmembrane helices&lt;/IDText&gt;&lt;DisplayText&gt;(Zhou et al., 2001)&lt;/DisplayText&gt;&lt;record&gt;&lt;dates&gt;&lt;pub-dates&gt;&lt;date&gt;Feb 27&lt;/date&gt;&lt;/pub-dates&gt;&lt;year&gt;2001&lt;/year&gt;&lt;/dates&gt;&lt;keywords&gt;&lt;keyword&gt;Amino Acid Sequence&lt;/keyword&gt;&lt;keyword&gt;Chloramphenicol O-Acetyltransferase&lt;/keyword&gt;&lt;keyword&gt;Hydrogen Bonding&lt;/keyword&gt;&lt;keyword&gt;Membrane Proteins&lt;/keyword&gt;&lt;keyword&gt;Molecular Sequence Data&lt;/keyword&gt;&lt;keyword&gt;Peptides&lt;/keyword&gt;&lt;keyword&gt;Protein Conformation&lt;/keyword&gt;&lt;keyword&gt;Recombinant Fusion Proteins&lt;/keyword&gt;&lt;keyword&gt;Sequence Homology, Amino Acid&lt;/keyword&gt;&lt;/keywords&gt;&lt;urls&gt;&lt;related-urls&gt;&lt;url&gt;https://www.ncbi.nlm.nih.gov/pubmed/11226225&lt;/url&gt;&lt;/related-urls&gt;&lt;/urls&gt;&lt;isbn&gt;0027-8424&lt;/isbn&gt;&lt;custom2&gt;PMC30124&lt;/custom2&gt;&lt;titles&gt;&lt;title&gt;Polar residues drive association of polyleucine transmembrane helices&lt;/title&gt;&lt;secondary-title&gt;Proc Natl Acad Sci U S A&lt;/secondary-title&gt;&lt;/titles&gt;&lt;pages&gt;2250-5&lt;/pages&gt;&lt;number&gt;5&lt;/number&gt;&lt;contributors&gt;&lt;authors&gt;&lt;author&gt;Zhou, F. X.&lt;/author&gt;&lt;author&gt;Merianos, H. J.&lt;/author&gt;&lt;author&gt;Brunger, A. T.&lt;/author&gt;&lt;author&gt;Engelman, D. M.&lt;/author&gt;&lt;/authors&gt;&lt;/contributors&gt;&lt;edition&gt;20010213&lt;/edition&gt;&lt;language&gt;eng&lt;/language&gt;&lt;added-date format="utc"&gt;1712805076&lt;/added-date&gt;&lt;ref-type name="Journal Article"&gt;17&lt;/ref-type&gt;&lt;auth-address&gt;Department of Molecular Biophysics and Biochemistry, Yale University, 266 Whitney Ave., New Haven, CT 06520-8114, USA.&lt;/auth-address&gt;&lt;rec-number&gt;99&lt;/rec-number&gt;&lt;last-updated-date format="utc"&gt;1712805076&lt;/last-updated-date&gt;&lt;accession-num&gt;11226225&lt;/accession-num&gt;&lt;electronic-resource-num&gt;10.1073/pnas.041593698&lt;/electronic-resource-num&gt;&lt;volume&gt;98&lt;/volume&gt;&lt;/record&gt;&lt;/Cite&gt;&lt;/EndNote&gt;</w:instrText>
-      </w:r>
-      <w:r>
-        <w:rPr>
-          <w:rFonts w:cstheme="minorHAnsi"/>
-        </w:rPr>
-        <w:fldChar w:fldCharType="separate"/>
-      </w:r>
-      <w:r>
-        <w:rPr>
-          <w:rFonts w:cstheme="minorHAnsi"/>
-          <w:noProof/>
-        </w:rPr>
-        <w:t>(Zhou et al., 2001)</w:t>
-      </w:r>
-      <w:r>
-        <w:rPr>
-          <w:rFonts w:cstheme="minorHAnsi"/>
-        </w:rPr>
-        <w:fldChar w:fldCharType="end"/>
-      </w:r>
-      <w:r>
-        <w:rPr>
-          <w:rFonts w:cstheme="minorHAnsi"/>
-        </w:rPr>
-        <w:t xml:space="preserve">. </w:t>
-      </w:r>
-      <w:r>
-        <w:rPr>
-          <w:rFonts w:cstheme="minorHAnsi"/>
-        </w:rPr>
-        <w:t>An additional study tested the effect of polar amino acids on the model GCN4 peptide, and again showed that</w:t>
-      </w:r>
-      <w:r>
-        <w:rPr>
-          <w:rFonts w:cstheme="minorHAnsi"/>
-        </w:rPr>
-        <w:t xml:space="preserve"> large polar</w:t>
-      </w:r>
-      <w:r>
-        <w:rPr>
-          <w:rFonts w:cstheme="minorHAnsi"/>
-        </w:rPr>
-        <w:t xml:space="preserve"> AAs</w:t>
-      </w:r>
-      <w:r>
-        <w:rPr>
-          <w:rFonts w:cstheme="minorHAnsi"/>
-        </w:rPr>
-        <w:t xml:space="preserve"> </w:t>
-      </w:r>
-      <w:r>
-        <w:rPr>
-          <w:rFonts w:cstheme="minorHAnsi"/>
-        </w:rPr>
-        <w:t xml:space="preserve">associated with higher stabilities </w:t>
-      </w:r>
-      <w:r>
-        <w:rPr>
-          <w:rFonts w:cstheme="minorHAnsi"/>
-        </w:rPr>
-        <w:fldChar w:fldCharType="begin"/>
-      </w:r>
-      <w:r>
-        <w:rPr>
-          <w:rFonts w:cstheme="minorHAnsi"/>
-        </w:rPr>
-        <w:instrText xml:space="preserve"> ADDIN EN.CITE &lt;EndNote&gt;&lt;Cite&gt;&lt;Author&gt;Gratkowski&lt;/Author&gt;&lt;Year&gt;2001&lt;/Year&gt;&lt;IDText&gt;Polar side chains drive the association of model transmembrane peptides&lt;/IDText&gt;&lt;DisplayText&gt;(Gratkowski et al., 2001)&lt;/DisplayText&gt;&lt;record&gt;&lt;dates&gt;&lt;pub-dates&gt;&lt;date&gt;Jan 30&lt;/date&gt;&lt;/pub-dates&gt;&lt;year&gt;2001&lt;/year&gt;&lt;/dates&gt;&lt;keywords&gt;&lt;keyword&gt;Amino Acid Sequence&lt;/keyword&gt;&lt;keyword&gt;Amino Acids&lt;/keyword&gt;&lt;keyword&gt;Detergents&lt;/keyword&gt;&lt;keyword&gt;Electrophoresis, Polyacrylamide Gel&lt;/keyword&gt;&lt;keyword&gt;Membrane Proteins&lt;/keyword&gt;&lt;keyword&gt;Models, Chemical&lt;/keyword&gt;&lt;keyword&gt;Molecular Sequence Data&lt;/keyword&gt;&lt;keyword&gt;Peptides&lt;/keyword&gt;&lt;keyword&gt;Protein Structure, Secondary&lt;/keyword&gt;&lt;keyword&gt;Structure-Activity Relationship&lt;/keyword&gt;&lt;keyword&gt;Ultracentrifugation&lt;/keyword&gt;&lt;/keywords&gt;&lt;urls&gt;&lt;related-urls&gt;&lt;url&gt;https://www.ncbi.nlm.nih.gov/pubmed/11158564&lt;/url&gt;&lt;/related-urls&gt;&lt;/urls&gt;&lt;isbn&gt;0027-8424&lt;/isbn&gt;&lt;custom2&gt;PMC14678&lt;/custom2&gt;&lt;titles&gt;&lt;title&gt;Polar side chains drive the association of model transmembrane peptides&lt;/title&gt;&lt;secondary-title&gt;Proc Natl Acad Sci U S A&lt;/secondary-title&gt;&lt;/titles&gt;&lt;pages&gt;880-5&lt;/pages&gt;&lt;number&gt;3&lt;/number&gt;&lt;contributors&gt;&lt;authors&gt;&lt;author&gt;Gratkowski, H.&lt;/author&gt;&lt;author&gt;Lear, J. D.&lt;/author&gt;&lt;author&gt;DeGrado, W. F.&lt;/author&gt;&lt;/authors&gt;&lt;/contributors&gt;&lt;language&gt;eng&lt;/language&gt;&lt;added-date format="utc"&gt;1712805036&lt;/added-date&gt;&lt;ref-type name="Journal Article"&gt;17&lt;/ref-type&gt;&lt;auth-address&gt;The Johnson Research Foundation, Department of Biochemistry and Biophysics, School of Medicine, University of Pennsylvania, Philadelphia, PA 19104-6059, USA.&lt;/auth-address&gt;&lt;rec-number&gt;97&lt;/rec-number&gt;&lt;last-updated-date format="utc"&gt;1712805036&lt;/last-updated-date&gt;&lt;accession-num&gt;11158564&lt;/accession-num&gt;&lt;electronic-resource-num&gt;10.1073/pnas.98.3.880&lt;/electronic-resource-num&gt;&lt;volume&gt;98&lt;/volume&gt;&lt;/record&gt;&lt;/Cite&gt;&lt;/EndNote&gt;</w:instrText>
-      </w:r>
-      <w:r>
-        <w:rPr>
-          <w:rFonts w:cstheme="minorHAnsi"/>
-        </w:rPr>
-        <w:fldChar w:fldCharType="separate"/>
-      </w:r>
-      <w:r>
-        <w:rPr>
-          <w:rFonts w:cstheme="minorHAnsi"/>
-          <w:noProof/>
-        </w:rPr>
-        <w:t>(Gratkowski et al., 2001)</w:t>
-      </w:r>
-      <w:r>
-        <w:rPr>
-          <w:rFonts w:cstheme="minorHAnsi"/>
-        </w:rPr>
-        <w:fldChar w:fldCharType="end"/>
-      </w:r>
-      <w:r>
-        <w:rPr>
-          <w:rFonts w:cstheme="minorHAnsi"/>
-        </w:rPr>
-        <w:t xml:space="preserve">. </w:t>
-      </w:r>
-      <w:r>
-        <w:rPr>
-          <w:rFonts w:cstheme="minorHAnsi"/>
-        </w:rPr>
-        <w:t xml:space="preserve">These studies suggest that larger polar AAs </w:t>
-      </w:r>
-      <w:r>
-        <w:rPr>
-          <w:rFonts w:cstheme="minorHAnsi"/>
-        </w:rPr>
-        <w:t>can</w:t>
-      </w:r>
-      <w:r>
-        <w:rPr>
-          <w:rFonts w:cstheme="minorHAnsi"/>
-        </w:rPr>
-        <w:t xml:space="preserve"> drive association, while small polar AAs</w:t>
-      </w:r>
-      <w:r>
-        <w:rPr>
-          <w:rFonts w:cstheme="minorHAnsi"/>
-        </w:rPr>
-        <w:t xml:space="preserve"> such as Ser and </w:t>
+        <w:t xml:space="preserve"> do not. However, the</w:t>
+      </w:r>
+      <w:r>
+        <w:rPr>
+          <w:rFonts w:cstheme="minorHAnsi"/>
+        </w:rPr>
+        <w:t>se large polar AAs are not often found in MP sequences</w:t>
+      </w:r>
+      <w:r>
+        <w:rPr>
+          <w:rFonts w:cstheme="minorHAnsi"/>
+        </w:rPr>
+        <w:t xml:space="preserve">, whereas </w:t>
       </w:r>
       <w:proofErr w:type="spellStart"/>
       <w:r>
@@ -5264,33 +5445,19 @@
         <w:rPr>
           <w:rFonts w:cstheme="minorHAnsi"/>
         </w:rPr>
-        <w:t xml:space="preserve"> do not. However, the</w:t>
-      </w:r>
-      <w:r>
-        <w:rPr>
-          <w:rFonts w:cstheme="minorHAnsi"/>
-        </w:rPr>
-        <w:t>se large polar AAs are not often found in MP sequences</w:t>
-      </w:r>
-      <w:r>
-        <w:rPr>
-          <w:rFonts w:cstheme="minorHAnsi"/>
-        </w:rPr>
-        <w:t xml:space="preserve">, whereas </w:t>
-      </w:r>
-      <w:proofErr w:type="spellStart"/>
-      <w:r>
-        <w:rPr>
-          <w:rFonts w:cstheme="minorHAnsi"/>
-        </w:rPr>
-        <w:t>Thr</w:t>
-      </w:r>
-      <w:proofErr w:type="spellEnd"/>
-      <w:r>
-        <w:rPr>
-          <w:rFonts w:cstheme="minorHAnsi"/>
-        </w:rPr>
-        <w:t xml:space="preserve"> and Ser are the most commonly found due to their ability to form hydrogen bonds with backbone carbonyls on the same helix </w:t>
+        <w:t xml:space="preserve"> and Ser are</w:t>
+      </w:r>
+      <w:r>
+        <w:rPr>
+          <w:rFonts w:cstheme="minorHAnsi"/>
+        </w:rPr>
+        <w:t xml:space="preserve"> more</w:t>
+      </w:r>
+      <w:r>
+        <w:rPr>
+          <w:rFonts w:cstheme="minorHAnsi"/>
+        </w:rPr>
+        <w:t xml:space="preserve"> commonly found due to their ability to form hydrogen bonds with backbone carbonyls on the same helix </w:t>
       </w:r>
       <w:r>
         <w:rPr>
@@ -5443,6 +5610,11 @@
         <w:rPr>
           <w:rFonts w:cstheme="minorHAnsi"/>
         </w:rPr>
+      </w:r>
+      <w:r>
+        <w:rPr>
+          <w:rFonts w:cstheme="minorHAnsi"/>
+        </w:rPr>
         <w:fldChar w:fldCharType="separate"/>
       </w:r>
       <w:r>
@@ -5468,7 +5640,19 @@
         <w:rPr>
           <w:rFonts w:cstheme="minorHAnsi"/>
         </w:rPr>
-        <w:t>Further research worked on investigating the possible role of these smaller polar AAs on association.</w:t>
+        <w:t>Further research worked on investigating the possible role</w:t>
+      </w:r>
+      <w:r>
+        <w:rPr>
+          <w:rFonts w:cstheme="minorHAnsi"/>
+        </w:rPr>
+        <w:t>s</w:t>
+      </w:r>
+      <w:r>
+        <w:rPr>
+          <w:rFonts w:cstheme="minorHAnsi"/>
+        </w:rPr>
+        <w:t xml:space="preserve"> of these smaller polar AAs on association.</w:t>
       </w:r>
     </w:p>
     <w:p>
@@ -5502,7 +5686,19 @@
         <w:rPr>
           <w:rFonts w:cstheme="minorHAnsi"/>
         </w:rPr>
-        <w:t xml:space="preserve"> studies are made of bulky hydrophobic amino acids</w:t>
+        <w:t xml:space="preserve"> studies </w:t>
+      </w:r>
+      <w:r>
+        <w:rPr>
+          <w:rFonts w:cstheme="minorHAnsi"/>
+        </w:rPr>
+        <w:t>were</w:t>
+      </w:r>
+      <w:r>
+        <w:rPr>
+          <w:rFonts w:cstheme="minorHAnsi"/>
+        </w:rPr>
+        <w:t xml:space="preserve"> made of bulky hydrophobic amino acids</w:t>
       </w:r>
       <w:r>
         <w:rPr>
@@ -5528,25 +5724,25 @@
         <w:rPr>
           <w:rFonts w:cstheme="minorHAnsi"/>
         </w:rPr>
-        <w:t xml:space="preserve">. To </w:t>
-      </w:r>
-      <w:r>
-        <w:rPr>
-          <w:rFonts w:cstheme="minorHAnsi"/>
-        </w:rPr>
-        <w:t>further investigate t</w:t>
-      </w:r>
-      <w:r>
-        <w:rPr>
-          <w:rFonts w:cstheme="minorHAnsi"/>
-        </w:rPr>
-        <w:t xml:space="preserve">he role of hydrogen bonding as a driving force in TMH association, other groups looked to investigate the role of these small polar AAs. </w:t>
-      </w:r>
-      <w:r>
-        <w:rPr>
-          <w:rFonts w:cstheme="minorHAnsi"/>
-        </w:rPr>
-        <w:t>Using TOXCAT, a library of TM sequences that mutated the interface of known dimer glycophorin A (</w:t>
+        <w:t xml:space="preserve">. </w:t>
+      </w:r>
+      <w:r>
+        <w:rPr>
+          <w:rFonts w:cstheme="minorHAnsi"/>
+        </w:rPr>
+        <w:t>Using TOXCAT, a library of TM seque</w:t>
+      </w:r>
+      <w:r>
+        <w:rPr>
+          <w:rFonts w:cstheme="minorHAnsi"/>
+        </w:rPr>
+        <w:t>nces that</w:t>
+      </w:r>
+      <w:r>
+        <w:rPr>
+          <w:rFonts w:cstheme="minorHAnsi"/>
+        </w:rPr>
+        <w:t xml:space="preserve"> mutated the interface of known dimer glycophorin A (</w:t>
       </w:r>
       <w:proofErr w:type="spellStart"/>
       <w:r>
@@ -5647,7 +5843,19 @@
         <w:rPr>
           <w:rFonts w:cstheme="minorHAnsi"/>
         </w:rPr>
-        <w:t xml:space="preserve">. Additional investigation into the structure of </w:t>
+        <w:t>. Additional</w:t>
+      </w:r>
+      <w:r>
+        <w:rPr>
+          <w:rFonts w:cstheme="minorHAnsi"/>
+        </w:rPr>
+        <w:t xml:space="preserve"> </w:t>
+      </w:r>
+      <w:r>
+        <w:rPr>
+          <w:rFonts w:cstheme="minorHAnsi"/>
+        </w:rPr>
+        <w:t xml:space="preserve">investigation into the structure of </w:t>
       </w:r>
       <w:proofErr w:type="spellStart"/>
       <w:r>
@@ -5661,7 +5869,19 @@
         <w:rPr>
           <w:rFonts w:cstheme="minorHAnsi"/>
         </w:rPr>
-        <w:t xml:space="preserve"> suggests that </w:t>
+        <w:t xml:space="preserve"> suggests that</w:t>
+      </w:r>
+      <w:r>
+        <w:rPr>
+          <w:rFonts w:cstheme="minorHAnsi"/>
+        </w:rPr>
+        <w:t xml:space="preserve"> the</w:t>
+      </w:r>
+      <w:r>
+        <w:rPr>
+          <w:rFonts w:cstheme="minorHAnsi"/>
+        </w:rPr>
+        <w:t xml:space="preserve"> </w:t>
       </w:r>
       <w:proofErr w:type="spellStart"/>
       <w:r>
@@ -5675,14 +5895,14 @@
         <w:rPr>
           <w:rFonts w:cstheme="minorHAnsi"/>
         </w:rPr>
-        <w:t xml:space="preserve"> at position 87 is able to form interhelical hydrogen bonds at the </w:t>
+        <w:t xml:space="preserve"> at position 87 is able to form interhelical hydrogen bonds at the interface, supporting the mutations at this position that disrupt </w:t>
       </w:r>
       <w:r>
         <w:rPr>
           <w:rFonts w:cstheme="minorHAnsi"/>
         </w:rPr>
         <w:lastRenderedPageBreak/>
-        <w:t xml:space="preserve">interface, supporting the mutations at this position that disrupt dimerization </w:t>
+        <w:t xml:space="preserve">dimerization </w:t>
       </w:r>
       <w:r>
         <w:rPr>
@@ -5925,6 +6145,11 @@
         <w:rPr>
           <w:rFonts w:cstheme="minorHAnsi"/>
         </w:rPr>
+      </w:r>
+      <w:r>
+        <w:rPr>
+          <w:rFonts w:cstheme="minorHAnsi"/>
+        </w:rPr>
         <w:fldChar w:fldCharType="separate"/>
       </w:r>
       <w:r>
@@ -5944,7 +6169,45 @@
         <w:rPr>
           <w:rFonts w:cstheme="minorHAnsi"/>
         </w:rPr>
-        <w:t xml:space="preserve">. </w:t>
+        <w:t>.</w:t>
+      </w:r>
+      <w:r>
+        <w:rPr>
+          <w:rFonts w:cstheme="minorHAnsi"/>
+        </w:rPr>
+        <w:t xml:space="preserve"> </w:t>
+      </w:r>
+      <w:r>
+        <w:rPr>
+          <w:rFonts w:cstheme="minorHAnsi"/>
+          <w:b/>
+          <w:bCs/>
+        </w:rPr>
+        <w:t xml:space="preserve">…add in structure </w:t>
+      </w:r>
+      <w:proofErr w:type="spellStart"/>
+      <w:r>
+        <w:rPr>
+          <w:rFonts w:cstheme="minorHAnsi"/>
+          <w:b/>
+          <w:bCs/>
+        </w:rPr>
+        <w:t>GpA</w:t>
+      </w:r>
+      <w:proofErr w:type="spellEnd"/>
+      <w:r>
+        <w:rPr>
+          <w:rFonts w:cstheme="minorHAnsi"/>
+          <w:b/>
+          <w:bCs/>
+        </w:rPr>
+        <w:t xml:space="preserve"> citation…</w:t>
+      </w:r>
+      <w:r>
+        <w:rPr>
+          <w:rFonts w:cstheme="minorHAnsi"/>
+        </w:rPr>
+        <w:t xml:space="preserve"> </w:t>
       </w:r>
       <w:r>
         <w:rPr>
@@ -6247,6 +6510,11 @@
         <w:rPr>
           <w:rFonts w:cstheme="minorHAnsi"/>
         </w:rPr>
+      </w:r>
+      <w:r>
+        <w:rPr>
+          <w:rFonts w:cstheme="minorHAnsi"/>
+        </w:rPr>
         <w:fldChar w:fldCharType="separate"/>
       </w:r>
       <w:r>
@@ -6266,7 +6534,7 @@
         <w:rPr>
           <w:rFonts w:cstheme="minorHAnsi"/>
         </w:rPr>
-        <w:t xml:space="preserve">. Using a technique called double mutant cycle analysis, MPs </w:t>
+        <w:t xml:space="preserve">. Using double mutant cycle analysis, MPs </w:t>
       </w:r>
       <w:r>
         <w:rPr>
@@ -6284,7 +6552,19 @@
         <w:rPr>
           <w:rFonts w:cstheme="minorHAnsi"/>
         </w:rPr>
-        <w:t>define the</w:t>
+        <w:t>de</w:t>
+      </w:r>
+      <w:r>
+        <w:rPr>
+          <w:rFonts w:cstheme="minorHAnsi"/>
+        </w:rPr>
+        <w:t>termine</w:t>
+      </w:r>
+      <w:r>
+        <w:rPr>
+          <w:rFonts w:cstheme="minorHAnsi"/>
+        </w:rPr>
+        <w:t xml:space="preserve"> the</w:t>
       </w:r>
       <w:r>
         <w:rPr>
@@ -6302,7 +6582,19 @@
         <w:rPr>
           <w:rFonts w:cstheme="minorHAnsi"/>
         </w:rPr>
-        <w:t xml:space="preserve">The average contribution for hydrogen bonding was found to be 0.5kcal/mol +/- 0.7 </w:t>
+        <w:t xml:space="preserve">The average contribution for hydrogen bonding </w:t>
+      </w:r>
+      <w:r>
+        <w:rPr>
+          <w:rFonts w:cstheme="minorHAnsi"/>
+        </w:rPr>
+        <w:t xml:space="preserve">in multiple proteins </w:t>
+      </w:r>
+      <w:r>
+        <w:rPr>
+          <w:rFonts w:cstheme="minorHAnsi"/>
+        </w:rPr>
+        <w:t xml:space="preserve">was found to be 0.5kcal/mol +/- 0.7 </w:t>
       </w:r>
       <w:r>
         <w:rPr>
@@ -6382,7 +6674,19 @@
         <w:rPr>
           <w:rFonts w:cstheme="minorHAnsi"/>
         </w:rPr>
-        <w:t>. Despite this relatively small contribution in large</w:t>
+        <w:t>. Despite th</w:t>
+      </w:r>
+      <w:r>
+        <w:rPr>
+          <w:rFonts w:cstheme="minorHAnsi"/>
+        </w:rPr>
+        <w:t>e</w:t>
+      </w:r>
+      <w:r>
+        <w:rPr>
+          <w:rFonts w:cstheme="minorHAnsi"/>
+        </w:rPr>
+        <w:t xml:space="preserve"> relatively small contribution in large</w:t>
       </w:r>
       <w:r>
         <w:rPr>
@@ -6565,6 +6869,11 @@
         <w:rPr>
           <w:rFonts w:cstheme="minorHAnsi"/>
         </w:rPr>
+      </w:r>
+      <w:r>
+        <w:rPr>
+          <w:rFonts w:cstheme="minorHAnsi"/>
+        </w:rPr>
         <w:fldChar w:fldCharType="separate"/>
       </w:r>
       <w:r>
@@ -6590,7 +6899,19 @@
         <w:rPr>
           <w:rFonts w:cstheme="minorHAnsi"/>
         </w:rPr>
-        <w:t xml:space="preserve">Single mutants on a variety of MPs was also tested, determining on average </w:t>
+        <w:t>Single mutants on a variety of MPs w</w:t>
+      </w:r>
+      <w:r>
+        <w:rPr>
+          <w:rFonts w:cstheme="minorHAnsi"/>
+        </w:rPr>
+        <w:t>ere</w:t>
+      </w:r>
+      <w:r>
+        <w:rPr>
+          <w:rFonts w:cstheme="minorHAnsi"/>
+        </w:rPr>
+        <w:t xml:space="preserve"> also tested, determining on average </w:t>
       </w:r>
       <w:r>
         <w:rPr>
@@ -6633,7 +6954,7 @@
         <w:rPr>
           <w:rFonts w:cstheme="minorHAnsi"/>
         </w:rPr>
-        <w:t xml:space="preserve">. </w:t>
+        <w:t>.</w:t>
       </w:r>
     </w:p>
     <w:p>
@@ -6752,99 +7073,37 @@
         <w:rPr>
           <w:rFonts w:cstheme="minorHAnsi"/>
         </w:rPr>
-        <w:t>. Additionally, h</w:t>
-      </w:r>
-      <w:r>
-        <w:rPr>
-          <w:rFonts w:cstheme="minorHAnsi"/>
-        </w:rPr>
-        <w:t xml:space="preserve">ydrogen bonding has been shown to drive association of TMHs, where mutations on polar AAs have been found to disrupt </w:t>
-      </w:r>
-      <w:proofErr w:type="gramStart"/>
-      <w:r>
-        <w:rPr>
-          <w:rFonts w:cstheme="minorHAnsi"/>
-        </w:rPr>
-        <w:t>association</w:t>
-      </w:r>
-      <w:r>
-        <w:rPr>
-          <w:rFonts w:cstheme="minorHAnsi"/>
-        </w:rPr>
-        <w:t xml:space="preserve"> </w:t>
+        <w:t xml:space="preserve">. Additionally, </w:t>
+      </w:r>
+      <w:r>
+        <w:rPr>
+          <w:rFonts w:cstheme="minorHAnsi"/>
+        </w:rPr>
+        <w:t xml:space="preserve">mutations on polar AAs have been shown to disrupt association, suggesting that </w:t>
+      </w:r>
+      <w:r>
+        <w:rPr>
+          <w:rFonts w:cstheme="minorHAnsi"/>
+        </w:rPr>
+        <w:t>hydrogen bonding</w:t>
+      </w:r>
+      <w:r>
+        <w:rPr>
+          <w:rFonts w:cstheme="minorHAnsi"/>
+        </w:rPr>
+        <w:t xml:space="preserve"> can</w:t>
+      </w:r>
+      <w:r>
+        <w:rPr>
+          <w:rFonts w:cstheme="minorHAnsi"/>
+        </w:rPr>
+        <w:t xml:space="preserve"> drive association of TMHs</w:t>
       </w:r>
       <w:r>
         <w:rPr>
           <w:rFonts w:cstheme="minorHAnsi"/>
         </w:rPr>
         <w:t>.</w:t>
-      </w:r>
-      <w:proofErr w:type="gramEnd"/>
-      <w:r>
-        <w:rPr>
-          <w:rFonts w:cstheme="minorHAnsi"/>
-        </w:rPr>
-        <w:t xml:space="preserve">  </w:t>
-      </w:r>
-      <w:r>
-        <w:rPr>
-          <w:rFonts w:cstheme="minorHAnsi"/>
-          <w:b/>
-          <w:bCs/>
-        </w:rPr>
-        <w:t>…</w:t>
-      </w:r>
-      <w:r>
-        <w:rPr>
-          <w:rFonts w:cstheme="minorHAnsi"/>
-          <w:b/>
-          <w:bCs/>
-        </w:rPr>
-        <w:t xml:space="preserve">End this section somehow to </w:t>
-      </w:r>
-      <w:proofErr w:type="spellStart"/>
-      <w:r>
-        <w:rPr>
-          <w:rFonts w:cstheme="minorHAnsi"/>
-          <w:b/>
-          <w:bCs/>
-        </w:rPr>
-        <w:t>transtioin</w:t>
-      </w:r>
-      <w:proofErr w:type="spellEnd"/>
-      <w:r>
-        <w:rPr>
-          <w:rFonts w:cstheme="minorHAnsi"/>
-          <w:b/>
-          <w:bCs/>
-        </w:rPr>
-        <w:t xml:space="preserve"> to weak </w:t>
-      </w:r>
-      <w:proofErr w:type="spellStart"/>
-      <w:r>
-        <w:rPr>
-          <w:rFonts w:cstheme="minorHAnsi"/>
-          <w:b/>
-          <w:bCs/>
-        </w:rPr>
-        <w:t>hbonding</w:t>
-      </w:r>
-      <w:proofErr w:type="spellEnd"/>
-      <w:r>
-        <w:rPr>
-          <w:rFonts w:cstheme="minorHAnsi"/>
-          <w:b/>
-          <w:bCs/>
-        </w:rPr>
-        <w:t xml:space="preserve"> and electrostatics</w:t>
-      </w:r>
-      <w:r>
-        <w:rPr>
-          <w:rFonts w:cstheme="minorHAnsi"/>
-          <w:b/>
-          <w:bCs/>
-        </w:rPr>
-        <w:t>…</w:t>
       </w:r>
     </w:p>
     <w:p>
@@ -6852,7 +7111,6 @@
         <w:pStyle w:val="ThesisTOC"/>
       </w:pPr>
       <w:r>
-        <w:lastRenderedPageBreak/>
         <w:t>1.3.2 Electrostatics and weak hydrogen bonding</w:t>
       </w:r>
     </w:p>
@@ -6891,13 +7149,29 @@
       </w:r>
       <w:proofErr w:type="spellEnd"/>
       <w:r>
-        <w:t xml:space="preserve">) AAs. Many of these interactions </w:t>
-      </w:r>
-      <w:r>
-        <w:t>in MPs are</w:t>
-      </w:r>
-      <w:r>
-        <w:t xml:space="preserve"> found in a variety of channels and G protein-coupled receptors, as well as</w:t>
+        <w:t xml:space="preserve">) AAs. </w:t>
+      </w:r>
+      <w:r>
+        <w:t>T</w:t>
+      </w:r>
+      <w:r>
+        <w:t xml:space="preserve">hese interactions </w:t>
+      </w:r>
+      <w:r>
+        <w:t>are</w:t>
+      </w:r>
+      <w:r>
+        <w:t xml:space="preserve"> found in a </w:t>
+      </w:r>
+      <w:r>
+        <w:t xml:space="preserve">multitude </w:t>
+      </w:r>
+      <w:r>
+        <w:t xml:space="preserve">of </w:t>
+      </w:r>
+      <w:r>
+        <w:lastRenderedPageBreak/>
+        <w:t>channels and G protein-coupled receptors, as well as</w:t>
       </w:r>
       <w:r>
         <w:t xml:space="preserve"> interactions important for</w:t>
@@ -7053,7 +7327,16 @@
         <w:t>.</w:t>
       </w:r>
       <w:r>
-        <w:t xml:space="preserve"> Although these charged AAs are not often found in MPs, </w:t>
+        <w:t xml:space="preserve"> </w:t>
+      </w:r>
+      <w:r>
+        <w:t>C</w:t>
+      </w:r>
+      <w:r>
+        <w:t xml:space="preserve">harged AAs are not often found in MPs, </w:t>
+      </w:r>
+      <w:r>
+        <w:t xml:space="preserve">but </w:t>
       </w:r>
       <w:r>
         <w:t xml:space="preserve">MD simulations and potential of mean force calculations supports the thermodynamic stability of Arg in TMs </w:t>
@@ -7179,7 +7462,7 @@
         <w:t xml:space="preserve">. </w:t>
       </w:r>
       <w:r>
-        <w:t xml:space="preserve"> Electrostatic interactions have been studied between a variety of TMH interactions. Johnson et al. mutated a hydrophobic protein with a pair of charged and/or ring AAs. Using TOXCAT, they determined that Lys coupled with any ring AAs is able to drive these proteins to associate </w:t>
+        <w:t xml:space="preserve"> Electrostatic interactions have been studied between a variety of TMH interactions. Johnson et al. mutated a hydrophobic protein with a pair of charged and/or ring AAs. Using TOXCAT, they determined that Lys coupled with any ring AA is able to drive these proteins to associate </w:t>
       </w:r>
       <w:r>
         <w:fldChar w:fldCharType="begin"/>
@@ -7362,16 +7645,60 @@
         <w:ind w:firstLine="360"/>
         <w:jc w:val="both"/>
       </w:pPr>
+      <w:r>
+        <w:t>Similar to hydrogen bonding, electrostatics play a strong stabilizing role in MP folding and association, able to drive association of TMHs with charged and aromatic interactions. Another class of forces that has been shown to strongly influence association of TMHs is facilitated by the</w:t>
+      </w:r>
+      <w:r>
+        <w:t xml:space="preserve"> </w:t>
+      </w:r>
+      <w:proofErr w:type="spellStart"/>
+      <w:r>
+        <w:t>GAS</w:t>
+      </w:r>
+      <w:r>
+        <w:rPr>
+          <w:vertAlign w:val="subscript"/>
+        </w:rPr>
+        <w:t>right</w:t>
+      </w:r>
+      <w:proofErr w:type="spellEnd"/>
+      <w:r>
+        <w:t xml:space="preserve"> </w:t>
+      </w:r>
+      <w:r>
+        <w:t xml:space="preserve">motif, </w:t>
+      </w:r>
+      <w:r>
+        <w:t xml:space="preserve">one of the most prevalent sequence and structural motifs found in TM proteins </w:t>
+      </w:r>
+      <w:r>
+        <w:fldChar w:fldCharType="begin"/>
+      </w:r>
+      <w:r>
+        <w:instrText xml:space="preserve"> ADDIN EN.CITE &lt;EndNote&gt;&lt;Cite&gt;&lt;Author&gt;Walters&lt;/Author&gt;&lt;Year&gt;2006&lt;/Year&gt;&lt;IDText&gt;Helix-packing motifs in membrane proteins&lt;/IDText&gt;&lt;DisplayText&gt;(Walters &amp;amp; DeGrado, 2006)&lt;/DisplayText&gt;&lt;record&gt;&lt;dates&gt;&lt;pub-dates&gt;&lt;date&gt;Sep 12&lt;/date&gt;&lt;/pub-dates&gt;&lt;year&gt;2006&lt;/year&gt;&lt;/dates&gt;&lt;keywords&gt;&lt;keyword&gt;Amino Acid Motifs&lt;/keyword&gt;&lt;keyword&gt;Membrane Proteins&lt;/keyword&gt;&lt;keyword&gt;Protein Folding&lt;/keyword&gt;&lt;keyword&gt;Protein Structure, Secondary&lt;/keyword&gt;&lt;/keywords&gt;&lt;urls&gt;&lt;related-urls&gt;&lt;url&gt;https://www.ncbi.nlm.nih.gov/pubmed/16954199&lt;/url&gt;&lt;/related-urls&gt;&lt;/urls&gt;&lt;isbn&gt;0027-8424&lt;/isbn&gt;&lt;custom2&gt;PMC1564267&lt;/custom2&gt;&lt;custom1&gt;Conflict of interest statement: No conflicts declared.&lt;/custom1&gt;&lt;titles&gt;&lt;title&gt;Helix-packing motifs in membrane proteins&lt;/title&gt;&lt;secondary-title&gt;Proc Natl Acad Sci U S A&lt;/secondary-title&gt;&lt;/titles&gt;&lt;pages&gt;13658-63&lt;/pages&gt;&lt;number&gt;37&lt;/number&gt;&lt;contributors&gt;&lt;authors&gt;&lt;author&gt;Walters, R. F.&lt;/author&gt;&lt;author&gt;DeGrado, W. F.&lt;/author&gt;&lt;/authors&gt;&lt;/contributors&gt;&lt;edition&gt;20060905&lt;/edition&gt;&lt;language&gt;eng&lt;/language&gt;&lt;added-date format="utc"&gt;1705532103&lt;/added-date&gt;&lt;ref-type name="Journal Article"&gt;17&lt;/ref-type&gt;&lt;auth-address&gt;Department of Biochemistry and Biophysics and Chemistry, University of Pennsylvania, Philadelphia, PA 19104-6059, USA.&lt;/auth-address&gt;&lt;rec-number&gt;10&lt;/rec-number&gt;&lt;last-updated-date format="utc"&gt;1711472299&lt;/last-updated-date&gt;&lt;accession-num&gt;16954199&lt;/accession-num&gt;&lt;electronic-resource-num&gt;10.1073/pnas.0605878103&lt;/electronic-resource-num&gt;&lt;volume&gt;103&lt;/volume&gt;&lt;/record&gt;&lt;/Cite&gt;&lt;/EndNote&gt;</w:instrText>
+      </w:r>
+      <w:r>
+        <w:fldChar w:fldCharType="separate"/>
+      </w:r>
+      <w:r>
+        <w:rPr>
+          <w:noProof/>
+        </w:rPr>
+        <w:t>(Walters &amp; DeGrado, 2006)</w:t>
+      </w:r>
+      <w:r>
+        <w:fldChar w:fldCharType="end"/>
+      </w:r>
+      <w:r>
+        <w:t>. GAS is an acronym for the three AAs typically found in the sequence: Glycine, Alanine, and Serine. These small residues define the interface of the motif (G/A/</w:t>
+      </w:r>
       <w:proofErr w:type="gramStart"/>
       <w:r>
-        <w:t>Similar to</w:t>
+        <w:t>S)xxx</w:t>
       </w:r>
       <w:proofErr w:type="gramEnd"/>
       <w:r>
-        <w:t xml:space="preserve"> hydrogen bonding, electrostatics play a strong stabilizing role in MP folding and association, able to drive association of TMHs with charged and aromatic interactions. Another class of forces that has been shown to strongly influence association of TMHs is facilitated by the</w:t>
-      </w:r>
-      <w:r>
-        <w:t xml:space="preserve"> </w:t>
+        <w:t xml:space="preserve">(G/A/S), resulting in a short interhelical distance between TM helices. Right originates from the structural features in which TM helices associate with a right-handed crossing angle. </w:t>
       </w:r>
       <w:proofErr w:type="spellStart"/>
       <w:r>
@@ -7385,75 +7712,25 @@
       </w:r>
       <w:proofErr w:type="spellEnd"/>
       <w:r>
-        <w:t xml:space="preserve"> </w:t>
-      </w:r>
-      <w:r>
-        <w:t xml:space="preserve">motif, </w:t>
-      </w:r>
-      <w:r>
-        <w:t xml:space="preserve">one of the most prevalent sequence and structural motifs found in TM proteins </w:t>
-      </w:r>
-      <w:r>
-        <w:fldChar w:fldCharType="begin"/>
-      </w:r>
-      <w:r>
-        <w:instrText xml:space="preserve"> ADDIN EN.CITE &lt;EndNote&gt;&lt;Cite&gt;&lt;Author&gt;Walters&lt;/Author&gt;&lt;Year&gt;2006&lt;/Year&gt;&lt;IDText&gt;Helix-packing motifs in membrane proteins&lt;/IDText&gt;&lt;DisplayText&gt;(Walters &amp;amp; DeGrado, 2006)&lt;/DisplayText&gt;&lt;record&gt;&lt;dates&gt;&lt;pub-dates&gt;&lt;date&gt;Sep 12&lt;/date&gt;&lt;/pub-dates&gt;&lt;year&gt;2006&lt;/year&gt;&lt;/dates&gt;&lt;keywords&gt;&lt;keyword&gt;Amino Acid Motifs&lt;/keyword&gt;&lt;keyword&gt;Membrane Proteins&lt;/keyword&gt;&lt;keyword&gt;Protein Folding&lt;/keyword&gt;&lt;keyword&gt;Protein Structure, Secondary&lt;/keyword&gt;&lt;/keywords&gt;&lt;urls&gt;&lt;related-urls&gt;&lt;url&gt;https://www.ncbi.nlm.nih.gov/pubmed/16954199&lt;/url&gt;&lt;/related-urls&gt;&lt;/urls&gt;&lt;isbn&gt;0027-8424&lt;/isbn&gt;&lt;custom2&gt;PMC1564267&lt;/custom2&gt;&lt;custom1&gt;Conflict of interest statement: No conflicts declared.&lt;/custom1&gt;&lt;titles&gt;&lt;title&gt;Helix-packing motifs in membrane proteins&lt;/title&gt;&lt;secondary-title&gt;Proc Natl Acad Sci U S A&lt;/secondary-title&gt;&lt;/titles&gt;&lt;pages&gt;13658-63&lt;/pages&gt;&lt;number&gt;37&lt;/number&gt;&lt;contributors&gt;&lt;authors&gt;&lt;author&gt;Walters, R. F.&lt;/author&gt;&lt;author&gt;DeGrado, W. F.&lt;/author&gt;&lt;/authors&gt;&lt;/contributors&gt;&lt;edition&gt;20060905&lt;/edition&gt;&lt;language&gt;eng&lt;/language&gt;&lt;added-date format="utc"&gt;1705532103&lt;/added-date&gt;&lt;ref-type name="Journal Article"&gt;17&lt;/ref-type&gt;&lt;auth-address&gt;Department of Biochemistry and Biophysics and Chemistry, University of Pennsylvania, Philadelphia, PA 19104-6059, USA.&lt;/auth-address&gt;&lt;rec-number&gt;10&lt;/rec-number&gt;&lt;last-updated-date format="utc"&gt;1711472299&lt;/last-updated-date&gt;&lt;accession-num&gt;16954199&lt;/accession-num&gt;&lt;electronic-resource-num&gt;10.1073/pnas.0605878103&lt;/electronic-resource-num&gt;&lt;volume&gt;103&lt;/volume&gt;&lt;/record&gt;&lt;/Cite&gt;&lt;/EndNote&gt;</w:instrText>
-      </w:r>
-      <w:r>
-        <w:fldChar w:fldCharType="separate"/>
-      </w:r>
-      <w:r>
-        <w:rPr>
-          <w:noProof/>
-        </w:rPr>
-        <w:t>(Walters &amp; DeGrado, 2006)</w:t>
-      </w:r>
-      <w:r>
-        <w:fldChar w:fldCharType="end"/>
-      </w:r>
-      <w:r>
-        <w:t>. GAS is an acronym for the three AAs typically found in the sequence: Glycine, Alanine, and Serine. These small residues define the interface of the motif (G/A/</w:t>
-      </w:r>
-      <w:proofErr w:type="gramStart"/>
-      <w:r>
-        <w:t>S)xxx</w:t>
-      </w:r>
-      <w:proofErr w:type="gramEnd"/>
-      <w:r>
-        <w:t xml:space="preserve">(G/A/S), resulting in a short interhelical distance between TM helices. Right originates from the structural features in which TM helices associate with a right-handed crossing angle. </w:t>
+        <w:t xml:space="preserve"> proteins are frequently found to be involved in a variety of diseases: syndecan-2 overexpression has been found in colorectal cancer cell lines, neuropilin-1 has been shown to intensify symptoms of SARS-CoV-2, and Glycophorin A (</w:t>
       </w:r>
       <w:proofErr w:type="spellStart"/>
       <w:r>
-        <w:t>GAS</w:t>
-      </w:r>
-      <w:r>
-        <w:rPr>
-          <w:vertAlign w:val="subscript"/>
-        </w:rPr>
-        <w:t>right</w:t>
+        <w:t>GpA</w:t>
       </w:r>
       <w:proofErr w:type="spellEnd"/>
       <w:r>
-        <w:t xml:space="preserve"> proteins are frequently found to be involved in a variety of diseases: syndecan-2 overexpression has been found in colorectal cancer cell lines, neuropilin-1 has been shown to intensify symptoms of SARS-CoV-2, and Glycophorin A (</w:t>
+        <w:t xml:space="preserve">) </w:t>
       </w:r>
       <w:proofErr w:type="spellStart"/>
       <w:r>
-        <w:t>GpA</w:t>
+        <w:t>misregulation</w:t>
       </w:r>
       <w:proofErr w:type="spellEnd"/>
       <w:r>
-        <w:t xml:space="preserve">) </w:t>
-      </w:r>
-      <w:proofErr w:type="spellStart"/>
-      <w:r>
-        <w:t>misregulation</w:t>
-      </w:r>
-      <w:proofErr w:type="spellEnd"/>
-      <w:r>
         <w:t xml:space="preserve"> is involved in sickle cell disease </w:t>
       </w:r>
       <w:r>
-        <w:lastRenderedPageBreak/>
         <w:fldChar w:fldCharType="begin">
           <w:fldData xml:space="preserve">PEVuZE5vdGU+PENpdGU+PEF1dGhvcj5WaWNlbnRlPC9BdXRob3I+PFllYXI+MjAxMzwvWWVhcj48
 SURUZXh0PlN5bmRlY2FuLTIgaXMgdXByZWd1bGF0ZWQgaW4gY29sb3JlY3RhbCBjYW5jZXIgY2Vs
@@ -7715,7 +7992,19 @@
       </w:r>
       <w:proofErr w:type="spellEnd"/>
       <w:r>
-        <w:t xml:space="preserve"> proteins in medical applications as well as its well-defined sequence and structural features, many groups study these proteins to further understand the forces governing TM association.</w:t>
+        <w:t xml:space="preserve"> proteins in medical applications as well as its well-defined sequence and structural features, many groups</w:t>
+      </w:r>
+      <w:r>
+        <w:t xml:space="preserve"> have</w:t>
+      </w:r>
+      <w:r>
+        <w:t xml:space="preserve"> stud</w:t>
+      </w:r>
+      <w:r>
+        <w:t>ied</w:t>
+      </w:r>
+      <w:r>
+        <w:t xml:space="preserve"> these proteins to further understand the forces governing TM association.</w:t>
       </w:r>
     </w:p>
     <w:p>
@@ -7729,6 +8018,7 @@
       </w:pPr>
       <w:proofErr w:type="spellStart"/>
       <w:r>
+        <w:lastRenderedPageBreak/>
         <w:t>GpA</w:t>
       </w:r>
       <w:proofErr w:type="spellEnd"/>
@@ -7753,10 +8043,7 @@
       </w:r>
       <w:proofErr w:type="spellEnd"/>
       <w:r>
-        <w:t xml:space="preserve"> motif</w:t>
-      </w:r>
-      <w:r>
-        <w:t xml:space="preserve">. </w:t>
+        <w:t xml:space="preserve"> motif. </w:t>
       </w:r>
       <w:r>
         <w:rPr>
@@ -8609,13 +8896,7 @@
         <w:rPr>
           <w:rFonts w:cstheme="minorHAnsi"/>
         </w:rPr>
-        <w:t>.</w:t>
-      </w:r>
-      <w:r>
-        <w:rPr>
-          <w:rFonts w:cstheme="minorHAnsi"/>
-        </w:rPr>
-        <w:t xml:space="preserve"> However, further investigation into the </w:t>
+        <w:t xml:space="preserve">. However, further investigation into the </w:t>
       </w:r>
       <w:r>
         <w:t xml:space="preserve">unique sequence and defined </w:t>
@@ -8630,10 +8911,7 @@
         <w:t xml:space="preserve"> </w:t>
       </w:r>
       <w:r>
-        <w:t>t</w:t>
-      </w:r>
-      <w:r>
-        <w:t xml:space="preserve">he </w:t>
+        <w:t xml:space="preserve">the </w:t>
       </w:r>
       <w:proofErr w:type="spellStart"/>
       <w:r>
@@ -8647,17 +8925,10 @@
       </w:r>
       <w:proofErr w:type="spellEnd"/>
       <w:r>
-        <w:t xml:space="preserve"> motif</w:t>
-      </w:r>
-      <w:r>
-        <w:t xml:space="preserve"> </w:t>
-      </w:r>
-      <w:r>
-        <w:t xml:space="preserve">has been shown to permit an uncommon structural feature. Small amino acids at the interface allows TM backbones to associate with a short interhelical distance, resulting in the formation of a network of weak hydrogen bonds where donors are Cα carbons and acceptors are carbonyl oxygens on the opposite helix (Cα–H∙∙∙O=C, or Cα–H bonds). Carbon atoms are not commonly associated with hydrogen bond donors because they are less electronegative than typical nitrogen and oxygen donors. However, these carbons are found near electronegative withdrawing groups on the peptide backbone, increasing their electronegativity. Estimates from quantum </w:t>
-      </w:r>
-      <w:r>
-        <w:lastRenderedPageBreak/>
-        <w:t xml:space="preserve">mechanics calculations suggest that the stabilizing energy of an Cα–H bond may contribute one third to one half of that of an N—H donor in vacuum </w:t>
+        <w:t xml:space="preserve"> motif </w:t>
+      </w:r>
+      <w:r>
+        <w:t xml:space="preserve">has been shown to permit an uncommon structural feature. Small amino acids at the interface allows TM backbones to associate with a short interhelical distance, resulting in the formation of a network of weak hydrogen bonds where donors are Cα carbons and acceptors are carbonyl oxygens on the opposite helix (Cα–H∙∙∙O=C, or Cα–H bonds). Carbon atoms are not commonly associated with hydrogen bond donors because they are less electronegative than typical nitrogen and oxygen donors. However, these carbons are found near electronegative withdrawing groups on the peptide backbone, increasing their electronegativity. Estimates from quantum mechanics calculations suggest that the stabilizing energy of an Cα–H bond may contribute one third to one half of that of an N—H donor in vacuum </w:t>
       </w:r>
       <w:r>
         <w:fldChar w:fldCharType="begin">
@@ -8776,7 +9047,11 @@
         <w:t xml:space="preserve">. </w:t>
       </w:r>
       <w:r>
-        <w:t xml:space="preserve">Measurements of the stretching frequency of these bonds in </w:t>
+        <w:t xml:space="preserve">Measurements of </w:t>
+      </w:r>
+      <w:r>
+        <w:lastRenderedPageBreak/>
+        <w:t xml:space="preserve">the stretching frequency of these bonds in </w:t>
       </w:r>
       <w:proofErr w:type="spellStart"/>
       <w:r>
@@ -8815,10 +9090,42 @@
         <w:jc w:val="both"/>
       </w:pPr>
       <w:r>
-        <w:t xml:space="preserve">…add more here Ben’s paper… </w:t>
-      </w:r>
-      <w:r>
-        <w:t xml:space="preserve">Anderson et al. utilized a combination of computational structure prediction and the experimental assay TOXCAT to determine the influence of this network of Cα–H bonds. By predicting the structures of </w:t>
+        <w:t xml:space="preserve">Further research on </w:t>
+      </w:r>
+      <w:proofErr w:type="spellStart"/>
+      <w:r>
+        <w:t>GAS</w:t>
+      </w:r>
+      <w:r>
+        <w:rPr>
+          <w:vertAlign w:val="subscript"/>
+        </w:rPr>
+        <w:t>right</w:t>
+      </w:r>
+      <w:proofErr w:type="spellEnd"/>
+      <w:r>
+        <w:rPr>
+          <w:vertAlign w:val="subscript"/>
+        </w:rPr>
+        <w:t xml:space="preserve"> </w:t>
+      </w:r>
+      <w:r>
+        <w:t xml:space="preserve">TMs defined the geometric structure for the network of hydrogen bonds resulted in CATM, an algorithm that successfully predicted the structures of </w:t>
+      </w:r>
+      <w:r>
+        <w:t>five known homodimer structures (cite Ben).</w:t>
+      </w:r>
+      <w:r>
+        <w:t xml:space="preserve"> </w:t>
+      </w:r>
+      <w:r>
+        <w:t xml:space="preserve">Anderson et al. utilized a </w:t>
+      </w:r>
+      <w:r>
+        <w:t xml:space="preserve">the CATM algorithm </w:t>
+      </w:r>
+      <w:r>
+        <w:t xml:space="preserve">and the experimental assay TOXCAT to determine the influence of this network of Cα–H bonds. By predicting the structures of </w:t>
       </w:r>
       <w:proofErr w:type="spellStart"/>
       <w:r>
@@ -8964,7 +9271,33 @@
         <w:t xml:space="preserve">weak </w:t>
       </w:r>
       <w:r>
-        <w:t>hydrogen bonding and van der Waals packing. By evaluating sequences designed to associate through solely van der Waals packing, I can differentiate the impact of packing (designs) versus both hydrogen bonding and packing (</w:t>
+        <w:t xml:space="preserve">hydrogen bonding and van der Waals packing. </w:t>
+      </w:r>
+      <w:r>
+        <w:t xml:space="preserve">Using a refined version of the CATM algorithm, I designed sequences to associate by solely van der Waals packing as well as </w:t>
+      </w:r>
+      <w:proofErr w:type="spellStart"/>
+      <w:r>
+        <w:t>GAS</w:t>
+      </w:r>
+      <w:r>
+        <w:rPr>
+          <w:vertAlign w:val="subscript"/>
+        </w:rPr>
+        <w:t>right</w:t>
+      </w:r>
+      <w:proofErr w:type="spellEnd"/>
+      <w:r>
+        <w:t xml:space="preserve"> sequences as controls. </w:t>
+      </w:r>
+      <w:r>
+        <w:t xml:space="preserve">By evaluating sequences designed to associate through van der Waals packing, I </w:t>
+      </w:r>
+      <w:r>
+        <w:t xml:space="preserve">was able to </w:t>
+      </w:r>
+      <w:r>
+        <w:t>differentiate the impact of packing (designs) versus both hydrogen bonding and packing (</w:t>
       </w:r>
       <w:proofErr w:type="spellStart"/>
       <w:r>
@@ -8998,13 +9331,8 @@
         <w:t xml:space="preserve">Methods to study </w:t>
       </w:r>
       <w:r>
-        <w:t xml:space="preserve">transmembrane helix </w:t>
-      </w:r>
-      <w:proofErr w:type="gramStart"/>
-      <w:r>
-        <w:t>oligomerization</w:t>
-      </w:r>
-      <w:proofErr w:type="gramEnd"/>
+        <w:t>transmembrane helix oligomerization</w:t>
+      </w:r>
     </w:p>
     <w:p>
       <w:pPr>
@@ -9076,13 +9404,47 @@
         </w:rPr>
         <w:t>hermodynamic information can be used to assess and validate computational models, which can be further implemented to design and engineer novel proteins.</w:t>
       </w:r>
+      <w:r>
+        <w:rPr>
+          <w:rFonts w:cstheme="minorHAnsi"/>
+        </w:rPr>
+        <w:t xml:space="preserve"> In this section, I detail the tools and techniques mentioned in the previous section that </w:t>
+      </w:r>
+      <w:r>
+        <w:rPr>
+          <w:rFonts w:cstheme="minorHAnsi"/>
+        </w:rPr>
+        <w:t>have been</w:t>
+      </w:r>
+      <w:r>
+        <w:rPr>
+          <w:rFonts w:cstheme="minorHAnsi"/>
+        </w:rPr>
+        <w:t xml:space="preserve"> implemented to further </w:t>
+      </w:r>
+      <w:r>
+        <w:rPr>
+          <w:rFonts w:cstheme="minorHAnsi"/>
+        </w:rPr>
+        <w:t>understand the driving forces in MPs.</w:t>
+      </w:r>
     </w:p>
     <w:p>
       <w:pPr>
         <w:pStyle w:val="ThesisTOC"/>
       </w:pPr>
       <w:r>
-        <w:t>1.4.1 In vitro techniques</w:t>
+        <w:t xml:space="preserve">1.4.1 </w:t>
+      </w:r>
+      <w:r>
+        <w:rPr>
+          <w:i/>
+          <w:iCs/>
+        </w:rPr>
+        <w:t>In vitro</w:t>
+      </w:r>
+      <w:r>
+        <w:t xml:space="preserve"> techniques</w:t>
       </w:r>
     </w:p>
     <w:p>
@@ -9092,41 +9454,207 @@
         <w:jc w:val="both"/>
         <w:rPr>
           <w:rFonts w:cstheme="minorHAnsi"/>
+        </w:rPr>
+      </w:pPr>
+      <w:r>
+        <w:rPr>
+          <w:rFonts w:cstheme="minorHAnsi"/>
+        </w:rPr>
+        <w:t xml:space="preserve">Early tools used to study MP folding monitored the reversible folding of MPs. </w:t>
+      </w:r>
+      <w:r>
+        <w:rPr>
+          <w:rFonts w:cstheme="minorHAnsi"/>
+          <w:i/>
+          <w:iCs/>
+        </w:rPr>
+        <w:t xml:space="preserve">In vitro </w:t>
+      </w:r>
+      <w:r>
+        <w:rPr>
+          <w:rFonts w:cstheme="minorHAnsi"/>
+        </w:rPr>
+        <w:t>techniques focus on expressing and solubilizing proteins in</w:t>
+      </w:r>
+      <w:r>
+        <w:rPr>
+          <w:rFonts w:cstheme="minorHAnsi"/>
+        </w:rPr>
+        <w:t>to</w:t>
+      </w:r>
+      <w:r>
+        <w:rPr>
+          <w:rFonts w:cstheme="minorHAnsi"/>
+        </w:rPr>
+        <w:t xml:space="preserve"> suitable membrane mimetics. An initial method used to study the thermodynamics of TMH association </w:t>
+      </w:r>
+      <w:r>
+        <w:rPr>
+          <w:rFonts w:cstheme="minorHAnsi"/>
+        </w:rPr>
+        <w:t>by</w:t>
+      </w:r>
+      <w:r>
+        <w:rPr>
+          <w:rFonts w:cstheme="minorHAnsi"/>
+        </w:rPr>
+        <w:t xml:space="preserve"> observ</w:t>
+      </w:r>
+      <w:r>
+        <w:rPr>
+          <w:rFonts w:cstheme="minorHAnsi"/>
+        </w:rPr>
+        <w:t>ing</w:t>
+      </w:r>
+      <w:r>
+        <w:rPr>
+          <w:rFonts w:cstheme="minorHAnsi"/>
+        </w:rPr>
+        <w:t xml:space="preserve"> differences in </w:t>
+      </w:r>
+      <w:r>
+        <w:rPr>
+          <w:rFonts w:cstheme="minorHAnsi"/>
+        </w:rPr>
+        <w:t>mobility</w:t>
+      </w:r>
+      <w:r>
+        <w:rPr>
+          <w:rFonts w:cstheme="minorHAnsi"/>
+        </w:rPr>
+        <w:t xml:space="preserve"> </w:t>
+      </w:r>
+      <w:r>
+        <w:rPr>
+          <w:rFonts w:cstheme="minorHAnsi"/>
+        </w:rPr>
+        <w:t>within</w:t>
+      </w:r>
+      <w:r>
+        <w:rPr>
+          <w:rFonts w:cstheme="minorHAnsi"/>
+        </w:rPr>
+        <w:t xml:space="preserve"> SDS-PAGE gels. </w:t>
+      </w:r>
+      <w:r>
+        <w:rPr>
+          <w:rFonts w:cstheme="minorHAnsi"/>
           <w:b/>
           <w:bCs/>
         </w:rPr>
-      </w:pPr>
+        <w:t>…research used in here with mutants and how monitoring unfolding…</w:t>
+      </w:r>
+      <w:r>
+        <w:rPr>
+          <w:rFonts w:cstheme="minorHAnsi"/>
+        </w:rPr>
+        <w:t xml:space="preserve"> Sedimentation equilibrium analytical ultracentrifugation (SE-AUC) is another technique that explore</w:t>
+      </w:r>
+      <w:r>
+        <w:rPr>
+          <w:rFonts w:cstheme="minorHAnsi"/>
+        </w:rPr>
+        <w:t>s</w:t>
+      </w:r>
+      <w:r>
+        <w:rPr>
+          <w:rFonts w:cstheme="minorHAnsi"/>
+        </w:rPr>
+        <w:t xml:space="preserve"> different folding states by varying the concentrations of detergents used to solubilize the protein.</w:t>
+      </w:r>
+      <w:r>
+        <w:rPr>
+          <w:rFonts w:cstheme="minorHAnsi"/>
+        </w:rPr>
+        <w:t xml:space="preserve"> </w:t>
+      </w:r>
+      <w:r>
+        <w:rPr>
+          <w:rFonts w:cstheme="minorHAnsi"/>
+        </w:rPr>
+        <w:t xml:space="preserve">These samples </w:t>
+      </w:r>
+      <w:r>
+        <w:rPr>
+          <w:rFonts w:cstheme="minorHAnsi"/>
+        </w:rPr>
+        <w:t>are</w:t>
+      </w:r>
+      <w:r>
+        <w:rPr>
+          <w:rFonts w:cstheme="minorHAnsi"/>
+        </w:rPr>
+        <w:t xml:space="preserve"> </w:t>
+      </w:r>
+      <w:r>
+        <w:rPr>
+          <w:rFonts w:cstheme="minorHAnsi"/>
+        </w:rPr>
+        <w:t xml:space="preserve">centrifuged </w:t>
+      </w:r>
+      <w:proofErr w:type="gramStart"/>
+      <w:r>
+        <w:rPr>
+          <w:rFonts w:cstheme="minorHAnsi"/>
+        </w:rPr>
+        <w:t xml:space="preserve">at </w:t>
+      </w:r>
+      <w:r>
+        <w:rPr>
+          <w:rFonts w:cstheme="minorHAnsi"/>
+        </w:rPr>
+        <w:t xml:space="preserve"> …</w:t>
+      </w:r>
+      <w:proofErr w:type="gramEnd"/>
+      <w:r>
+        <w:rPr>
+          <w:rFonts w:cstheme="minorHAnsi"/>
+        </w:rPr>
+        <w:t xml:space="preserve"> </w:t>
+      </w:r>
+      <w:r>
+        <w:rPr>
+          <w:rFonts w:cstheme="minorHAnsi"/>
+        </w:rPr>
+        <w:t xml:space="preserve">speeds to separate the … </w:t>
+      </w:r>
+      <w:r>
+        <w:rPr>
+          <w:rFonts w:cstheme="minorHAnsi"/>
+        </w:rPr>
+        <w:t xml:space="preserve">and … </w:t>
+      </w:r>
+      <w:r>
+        <w:rPr>
+          <w:rFonts w:cstheme="minorHAnsi"/>
+        </w:rPr>
+        <w:t>, allowing … to investigate the thermodynamics of each state.</w:t>
+      </w:r>
+      <w:r>
+        <w:rPr>
+          <w:rFonts w:cstheme="minorHAnsi"/>
+        </w:rPr>
+        <w:t xml:space="preserve"> </w:t>
+      </w:r>
       <w:r>
         <w:rPr>
           <w:rFonts w:cstheme="minorHAnsi"/>
           <w:b/>
           <w:bCs/>
         </w:rPr>
-        <w:t>…add in detail here about SDS-PAGE</w:t>
-      </w:r>
-      <w:r>
-        <w:rPr>
-          <w:rFonts w:cstheme="minorHAnsi"/>
-          <w:b/>
-          <w:bCs/>
-        </w:rPr>
-        <w:t xml:space="preserve">, </w:t>
-      </w:r>
-      <w:r>
-        <w:rPr>
-          <w:rFonts w:cstheme="minorHAnsi"/>
-          <w:b/>
-          <w:bCs/>
-        </w:rPr>
-        <w:t>unfolding assays</w:t>
-      </w:r>
-      <w:r>
-        <w:rPr>
-          <w:rFonts w:cstheme="minorHAnsi"/>
-          <w:b/>
-          <w:bCs/>
-        </w:rPr>
-        <w:t>, double mutant cycle analysis…</w:t>
+        <w:t>…general data statement here with cites…</w:t>
+      </w:r>
+      <w:r>
+        <w:rPr>
+          <w:rFonts w:cstheme="minorHAnsi"/>
+        </w:rPr>
+        <w:t xml:space="preserve"> These techniques began to push the field forward in understanding the thermodynamics of TMH association, however, they are relatively low throughput and </w:t>
+      </w:r>
+      <w:r>
+        <w:rPr>
+          <w:rFonts w:cstheme="minorHAnsi"/>
+        </w:rPr>
+        <w:t>typically solubilize MPs in detergents.</w:t>
       </w:r>
     </w:p>
     <w:p>
@@ -9180,7 +9708,14 @@
         <w:rPr>
           <w:rFonts w:cstheme="minorHAnsi"/>
         </w:rPr>
-        <w:t xml:space="preserve"> Pulse proteolysis quantitatively measures the thermodynamic stability of MPs by selectively denaturing unfolded MPs and subsequently digesting the unfolded MP (Park &amp; </w:t>
+        <w:t xml:space="preserve"> Pulse </w:t>
+      </w:r>
+      <w:r>
+        <w:rPr>
+          <w:rFonts w:cstheme="minorHAnsi"/>
+        </w:rPr>
+        <w:lastRenderedPageBreak/>
+        <w:t xml:space="preserve">proteolysis quantitatively measures the thermodynamic stability of MPs by selectively denaturing unfolded MPs and subsequently digesting the unfolded MP (Park &amp; </w:t>
       </w:r>
       <w:proofErr w:type="spellStart"/>
       <w:r>
@@ -9236,14 +9771,35 @@
         <w:rPr>
           <w:rFonts w:cstheme="minorHAnsi"/>
         </w:rPr>
-        <w:t xml:space="preserve"> folding and mutants affecting its association (Blois et al., 2009; Hong &amp; Bowie, 2011; Hong et al., 2013; Howarth et al., 2006). …more info on what has been teased out by steric trapping here… These methods allow for studying MP folding thermodynamics in lipids and mixed micelles, closer to the environments of the cell membrane compared to previous research. …what thermodynamic information… While these techniques approach </w:t>
-      </w:r>
-      <w:r>
-        <w:rPr>
-          <w:rFonts w:cstheme="minorHAnsi"/>
-        </w:rPr>
-        <w:lastRenderedPageBreak/>
-        <w:t>understanding proteins in native environments, other techniques were developed to further study MPs within cells in higher throughput.</w:t>
+        <w:t xml:space="preserve"> folding and mutants affecting its association (Blois et al., 2009; Hong &amp; Bowie, 2011; Hong et al., 2013; Howarth et al., 2006). </w:t>
+      </w:r>
+      <w:r>
+        <w:rPr>
+          <w:rFonts w:cstheme="minorHAnsi"/>
+          <w:b/>
+          <w:bCs/>
+        </w:rPr>
+        <w:t>…more info on what has been teased out by steric trapping here…</w:t>
+      </w:r>
+      <w:r>
+        <w:rPr>
+          <w:rFonts w:cstheme="minorHAnsi"/>
+        </w:rPr>
+        <w:t xml:space="preserve"> These methods allow for studying MP folding thermodynamics in lipids and mixed micelles, closer to the environments of the cell membrane compared to previous research. </w:t>
+      </w:r>
+      <w:r>
+        <w:rPr>
+          <w:rFonts w:cstheme="minorHAnsi"/>
+          <w:b/>
+          <w:bCs/>
+        </w:rPr>
+        <w:t>…what thermodynamic information…</w:t>
+      </w:r>
+      <w:r>
+        <w:rPr>
+          <w:rFonts w:cstheme="minorHAnsi"/>
+        </w:rPr>
+        <w:t xml:space="preserve"> While these techniques approach understanding proteins in native environments, other techniques were developed to further study MPs within cells in higher throughput.</w:t>
       </w:r>
     </w:p>
     <w:p>
@@ -9251,7 +9807,17 @@
         <w:pStyle w:val="ThesisTOC"/>
       </w:pPr>
       <w:r>
-        <w:t>1.4.2 In vivo assays</w:t>
+        <w:t xml:space="preserve">1.4.2 </w:t>
+      </w:r>
+      <w:r>
+        <w:rPr>
+          <w:i/>
+          <w:iCs/>
+        </w:rPr>
+        <w:t>In vivo</w:t>
+      </w:r>
+      <w:r>
+        <w:t xml:space="preserve"> assays</w:t>
       </w:r>
     </w:p>
     <w:p>
@@ -9289,7 +9855,27 @@
         <w:rPr>
           <w:rFonts w:cstheme="minorHAnsi"/>
         </w:rPr>
-        <w:t xml:space="preserve">. Association of the TMs results in repression of the β-galactosidase gene (Schneider &amp; Engelman, 2003). Other reporter assay systems have utilized a chimera of the MPs of interest fused to </w:t>
+        <w:t xml:space="preserve">. Association of the TMs results in repression of the β-galactosidase gene (Schneider &amp; Engelman, 2003). </w:t>
+      </w:r>
+      <w:r>
+        <w:rPr>
+          <w:rFonts w:cstheme="minorHAnsi"/>
+          <w:b/>
+          <w:bCs/>
+        </w:rPr>
+        <w:t>…double mutant cycle analysis here…</w:t>
+      </w:r>
+      <w:r>
+        <w:rPr>
+          <w:rFonts w:cstheme="minorHAnsi"/>
+        </w:rPr>
+        <w:t xml:space="preserve"> </w:t>
+      </w:r>
+      <w:r>
+        <w:rPr>
+          <w:rFonts w:cstheme="minorHAnsi"/>
+        </w:rPr>
+        <w:t xml:space="preserve">Other reporter assay systems have utilized a chimera of the MPs of interest fused to </w:t>
       </w:r>
       <w:proofErr w:type="spellStart"/>
       <w:r>
@@ -9375,21 +9961,14 @@
         <w:rPr>
           <w:rFonts w:cstheme="minorHAnsi"/>
         </w:rPr>
-        <w:t xml:space="preserve"> in the natural membrane environment </w:t>
-      </w:r>
-      <w:proofErr w:type="gramStart"/>
-      <w:r>
-        <w:rPr>
-          <w:rFonts w:cstheme="minorHAnsi"/>
-        </w:rPr>
-        <w:t>yields</w:t>
-      </w:r>
-      <w:proofErr w:type="gramEnd"/>
-      <w:r>
-        <w:rPr>
-          <w:rFonts w:cstheme="minorHAnsi"/>
-        </w:rPr>
-        <w:t xml:space="preserve"> different results than the previous in vitro studies (Russ &amp; Engelman, 1999; Zhou et al., 2000; Zhou et al., 2001). Johnson et al. expanded on these findings, suggesting that electrostatic interactions between charged and ring AAs facilitates oligomerization (Johnson et al., 2007). TOXCAT has also been shown to correlate to changes in the free energy of association of </w:t>
+        <w:t xml:space="preserve"> in the natural membrane </w:t>
+      </w:r>
+      <w:r>
+        <w:rPr>
+          <w:rFonts w:cstheme="minorHAnsi"/>
+        </w:rPr>
+        <w:lastRenderedPageBreak/>
+        <w:t xml:space="preserve">environment yields different results than the previous in vitro studies (Russ &amp; Engelman, 1999; Zhou et al., 2000; Zhou et al., 2001). Johnson et al. expanded on these findings, suggesting that electrostatic interactions between charged and ring AAs facilitates oligomerization (Johnson et al., 2007). TOXCAT has also been shown to correlate to changes in the free energy of association of </w:t>
       </w:r>
       <w:proofErr w:type="spellStart"/>
       <w:r>
@@ -9433,7 +10012,6 @@
         <w:rPr>
           <w:rFonts w:cstheme="minorHAnsi"/>
         </w:rPr>
-        <w:lastRenderedPageBreak/>
         <w:t>Recently, TOXCAT has been adapted into an alternative high-throughput assay TOXGREEN. The reporter gene CAT has been replaced with green fluorescent protein (GFP), allowing fluorescent readings to be used to assess the association levels of the TMs of interest and their corresponding mutants (Armstrong &amp; Senes, 2016). The development of this assay allows it to be utilized in high-throughput applications such as fluorescence activated cell sorting (FACS), where a library of TMs can be expressed, sorted, and sequenced through next generation sequencing (NGS). The sequencing data can then be quantified to determine the relative association propensities for each protein present in the library (cite sort-seq).</w:t>
       </w:r>
     </w:p>
@@ -9450,14 +10028,26 @@
         <w:t>4.3</w:t>
       </w:r>
       <w:r>
-        <w:t xml:space="preserve"> Using computational tools to study membrane protein </w:t>
-      </w:r>
-      <w:proofErr w:type="gramStart"/>
-      <w:r>
-        <w:t>association</w:t>
+        <w:t xml:space="preserve"> </w:t>
+      </w:r>
+      <w:r>
+        <w:rPr>
+          <w:i/>
+          <w:iCs/>
+        </w:rPr>
+        <w:t>In silico</w:t>
+      </w:r>
+      <w:r>
+        <w:rPr>
+          <w:i/>
+          <w:iCs/>
+        </w:rPr>
+        <w:t xml:space="preserve"> </w:t>
+      </w:r>
+      <w:r>
+        <w:t>tools</w:t>
       </w:r>
       <w:bookmarkEnd w:id="5"/>
-      <w:proofErr w:type="gramEnd"/>
     </w:p>
     <w:p>
       <w:pPr>
@@ -9546,7 +10136,7 @@
           <w:b w:val="0"/>
           <w:bCs w:val="0"/>
         </w:rPr>
-        <w:t xml:space="preserve"> experimental techniques. Utilizing protein design strategies is a</w:t>
+        <w:t xml:space="preserve"> experimental techniques.</w:t>
       </w:r>
       <w:r>
         <w:rPr>
@@ -9554,7 +10144,7 @@
           <w:b w:val="0"/>
           <w:bCs w:val="0"/>
         </w:rPr>
-        <w:t>n impactful</w:t>
+        <w:t xml:space="preserve"> Molecular dynamics (MD) allows researchers to use established statistical and energetic potentials to simulate MP folding over time (cites). …more detail here… Structure prediction uses known information from previously solved structures </w:t>
       </w:r>
       <w:r>
         <w:rPr>
@@ -9562,7 +10152,40 @@
           <w:b w:val="0"/>
           <w:bCs w:val="0"/>
         </w:rPr>
-        <w:t xml:space="preserve"> method for assessing MP folding using simple model systems</w:t>
+        <w:lastRenderedPageBreak/>
+        <w:t>to estimate the structure of MP folded states. …more detail here, cite the rotamer library and talk about conformational space a bit… P</w:t>
+      </w:r>
+      <w:r>
+        <w:rPr>
+          <w:rStyle w:val="Strong"/>
+          <w:b w:val="0"/>
+          <w:bCs w:val="0"/>
+        </w:rPr>
+        <w:t xml:space="preserve">rotein design strategies </w:t>
+      </w:r>
+      <w:r>
+        <w:rPr>
+          <w:rStyle w:val="Strong"/>
+          <w:b w:val="0"/>
+          <w:bCs w:val="0"/>
+        </w:rPr>
+        <w:t>build on</w:t>
+      </w:r>
+      <w:r>
+        <w:rPr>
+          <w:rStyle w:val="Strong"/>
+          <w:b w:val="0"/>
+          <w:bCs w:val="0"/>
+        </w:rPr>
+        <w:t xml:space="preserve"> structure prediction, essentially building unknown structures to build simple model systems to assess the current understanding of</w:t>
+      </w:r>
+      <w:r>
+        <w:rPr>
+          <w:rStyle w:val="Strong"/>
+          <w:b w:val="0"/>
+          <w:bCs w:val="0"/>
+        </w:rPr>
+        <w:t xml:space="preserve"> MP folding</w:t>
       </w:r>
       <w:r>
         <w:rPr>
@@ -10687,7 +11310,10 @@
         <w:t xml:space="preserve">As </w:t>
       </w:r>
       <w:r>
-        <w:t>individual TM helices</w:t>
+        <w:t>individual TM</w:t>
+      </w:r>
+      <w:r>
+        <w:t>H</w:t>
       </w:r>
       <w:r>
         <w:rPr>
@@ -15470,13 +16096,8 @@
       <w:r>
         <w:t xml:space="preserve">I present </w:t>
       </w:r>
-      <w:proofErr w:type="gramStart"/>
-      <w:r>
-        <w:t>the majority of</w:t>
-      </w:r>
-      <w:proofErr w:type="gramEnd"/>
-      <w:r>
-        <w:t xml:space="preserve"> </w:t>
+      <w:r>
+        <w:t xml:space="preserve">the majority of </w:t>
       </w:r>
       <w:r>
         <w:t xml:space="preserve">my </w:t>
@@ -15754,9 +16375,6 @@
       </w:r>
       <w:r>
         <w:t xml:space="preserve"> during my time in graduate school.</w:t>
-      </w:r>
-      <w:r>
-        <w:t xml:space="preserve"> </w:t>
       </w:r>
     </w:p>
     <w:p>
@@ -21436,6 +22054,7 @@
   <w:style w:type="character" w:default="1" w:styleId="DefaultParagraphFont">
     <w:name w:val="Default Paragraph Font"/>
     <w:uiPriority w:val="1"/>
+    <w:semiHidden/>
     <w:unhideWhenUsed/>
   </w:style>
   <w:style w:type="table" w:default="1" w:styleId="TableNormal">
@@ -21723,6 +22342,45 @@
     <w:name w:val="mn"/>
     <w:basedOn w:val="DefaultParagraphFont"/>
     <w:rsid w:val="009B3551"/>
+  </w:style>
+  <w:style w:type="paragraph" w:styleId="EndnoteText">
+    <w:name w:val="endnote text"/>
+    <w:basedOn w:val="Normal"/>
+    <w:link w:val="EndnoteTextChar"/>
+    <w:uiPriority w:val="99"/>
+    <w:semiHidden/>
+    <w:unhideWhenUsed/>
+    <w:rsid w:val="00A870E1"/>
+    <w:pPr>
+      <w:spacing w:after="0" w:line="240" w:lineRule="auto"/>
+    </w:pPr>
+    <w:rPr>
+      <w:sz w:val="20"/>
+      <w:szCs w:val="20"/>
+    </w:rPr>
+  </w:style>
+  <w:style w:type="character" w:customStyle="1" w:styleId="EndnoteTextChar">
+    <w:name w:val="Endnote Text Char"/>
+    <w:basedOn w:val="DefaultParagraphFont"/>
+    <w:link w:val="EndnoteText"/>
+    <w:uiPriority w:val="99"/>
+    <w:semiHidden/>
+    <w:rsid w:val="00A870E1"/>
+    <w:rPr>
+      <w:sz w:val="20"/>
+      <w:szCs w:val="20"/>
+    </w:rPr>
+  </w:style>
+  <w:style w:type="character" w:styleId="EndnoteReference">
+    <w:name w:val="endnote reference"/>
+    <w:basedOn w:val="DefaultParagraphFont"/>
+    <w:uiPriority w:val="99"/>
+    <w:semiHidden/>
+    <w:unhideWhenUsed/>
+    <w:rsid w:val="00A870E1"/>
+    <w:rPr>
+      <w:vertAlign w:val="superscript"/>
+    </w:rPr>
   </w:style>
 </w:styles>
 </file>

</xml_diff>

<commit_message>
intro updates; send this draft to some friends
</commit_message>
<xml_diff>
--- a/intro_chapter/Introduction_v10.docx
+++ b/intro_chapter/Introduction_v10.docx
@@ -1,6 +1,6 @@
 
 <file path=word/document.xml><?xml version="1.0" encoding="utf-8"?>
-<w:document xmlns:wpc="http://schemas.microsoft.com/office/word/2010/wordprocessingCanvas" xmlns:cx="http://schemas.microsoft.com/office/drawing/2014/chartex" xmlns:cx1="http://schemas.microsoft.com/office/drawing/2015/9/8/chartex" xmlns:cx2="http://schemas.microsoft.com/office/drawing/2015/10/21/chartex" xmlns:cx3="http://schemas.microsoft.com/office/drawing/2016/5/9/chartex" xmlns:cx4="http://schemas.microsoft.com/office/drawing/2016/5/10/chartex" xmlns:cx5="http://schemas.microsoft.com/office/drawing/2016/5/11/chartex" xmlns:cx6="http://schemas.microsoft.com/office/drawing/2016/5/12/chartex" xmlns:cx7="http://schemas.microsoft.com/office/drawing/2016/5/13/chartex" xmlns:cx8="http://schemas.microsoft.com/office/drawing/2016/5/14/chartex" xmlns:mc="http://schemas.openxmlformats.org/markup-compatibility/2006" xmlns:aink="http://schemas.microsoft.com/office/drawing/2016/ink" xmlns:am3d="http://schemas.microsoft.com/office/drawing/2017/model3d" xmlns:o="urn:schemas-microsoft-com:office:office" xmlns:oel="http://schemas.microsoft.com/office/2019/extlst" xmlns:r="http://schemas.openxmlformats.org/officeDocument/2006/relationships" xmlns:m="http://schemas.openxmlformats.org/officeDocument/2006/math" xmlns:v="urn:schemas-microsoft-com:vml" xmlns:wp14="http://schemas.microsoft.com/office/word/2010/wordprocessingDrawing" xmlns:wp="http://schemas.openxmlformats.org/drawingml/2006/wordprocessingDrawing" xmlns:w10="urn:schemas-microsoft-com:office:word" xmlns:w="http://schemas.openxmlformats.org/wordprocessingml/2006/main" xmlns:w14="http://schemas.microsoft.com/office/word/2010/wordml" xmlns:w15="http://schemas.microsoft.com/office/word/2012/wordml" xmlns:w16cex="http://schemas.microsoft.com/office/word/2018/wordml/cex" xmlns:w16cid="http://schemas.microsoft.com/office/word/2016/wordml/cid" xmlns:w16="http://schemas.microsoft.com/office/word/2018/wordml" xmlns:w16sdtdh="http://schemas.microsoft.com/office/word/2020/wordml/sdtdatahash" xmlns:w16se="http://schemas.microsoft.com/office/word/2015/wordml/symex" xmlns:wpg="http://schemas.microsoft.com/office/word/2010/wordprocessingGroup" xmlns:wpi="http://schemas.microsoft.com/office/word/2010/wordprocessingInk" xmlns:wne="http://schemas.microsoft.com/office/word/2006/wordml" xmlns:wps="http://schemas.microsoft.com/office/word/2010/wordprocessingShape" mc:Ignorable="w14 w15 w16se w16cid w16 w16cex w16sdtdh wp14">
+<w:document xmlns:wpc="http://schemas.microsoft.com/office/word/2010/wordprocessingCanvas" xmlns:cx="http://schemas.microsoft.com/office/drawing/2014/chartex" xmlns:cx1="http://schemas.microsoft.com/office/drawing/2015/9/8/chartex" xmlns:cx2="http://schemas.microsoft.com/office/drawing/2015/10/21/chartex" xmlns:cx3="http://schemas.microsoft.com/office/drawing/2016/5/9/chartex" xmlns:cx4="http://schemas.microsoft.com/office/drawing/2016/5/10/chartex" xmlns:cx5="http://schemas.microsoft.com/office/drawing/2016/5/11/chartex" xmlns:cx6="http://schemas.microsoft.com/office/drawing/2016/5/12/chartex" xmlns:cx7="http://schemas.microsoft.com/office/drawing/2016/5/13/chartex" xmlns:cx8="http://schemas.microsoft.com/office/drawing/2016/5/14/chartex" xmlns:mc="http://schemas.openxmlformats.org/markup-compatibility/2006" xmlns:aink="http://schemas.microsoft.com/office/drawing/2016/ink" xmlns:am3d="http://schemas.microsoft.com/office/drawing/2017/model3d" xmlns:o="urn:schemas-microsoft-com:office:office" xmlns:oel="http://schemas.microsoft.com/office/2019/extlst" xmlns:r="http://schemas.openxmlformats.org/officeDocument/2006/relationships" xmlns:m="http://schemas.openxmlformats.org/officeDocument/2006/math" xmlns:v="urn:schemas-microsoft-com:vml" xmlns:wp14="http://schemas.microsoft.com/office/word/2010/wordprocessingDrawing" xmlns:wp="http://schemas.openxmlformats.org/drawingml/2006/wordprocessingDrawing" xmlns:w10="urn:schemas-microsoft-com:office:word" xmlns:w="http://schemas.openxmlformats.org/wordprocessingml/2006/main" xmlns:w14="http://schemas.microsoft.com/office/word/2010/wordml" xmlns:w15="http://schemas.microsoft.com/office/word/2012/wordml" xmlns:w16cex="http://schemas.microsoft.com/office/word/2018/wordml/cex" xmlns:w16cid="http://schemas.microsoft.com/office/word/2016/wordml/cid" xmlns:w16="http://schemas.microsoft.com/office/word/2018/wordml" xmlns:w16du="http://schemas.microsoft.com/office/word/2023/wordml/word16du" xmlns:w16sdtdh="http://schemas.microsoft.com/office/word/2020/wordml/sdtdatahash" xmlns:w16se="http://schemas.microsoft.com/office/word/2015/wordml/symex" xmlns:wpg="http://schemas.microsoft.com/office/word/2010/wordprocessingGroup" xmlns:wpi="http://schemas.microsoft.com/office/word/2010/wordprocessingInk" xmlns:wne="http://schemas.microsoft.com/office/word/2006/wordml" xmlns:wps="http://schemas.microsoft.com/office/word/2010/wordprocessingShape" mc:Ignorable="w14 w15 w16se w16cid w16 w16cex w16sdtdh w16du wp14">
   <w:body>
     <w:p/>
     <w:p/>
@@ -1157,11 +1157,6 @@
           <w:ilvl w:val="1"/>
           <w:numId w:val="8"/>
         </w:numPr>
-        <w:rPr>
-          <w:rStyle w:val="Strong"/>
-          <w:b/>
-          <w:bCs w:val="0"/>
-        </w:rPr>
       </w:pPr>
       <w:bookmarkStart w:id="2" w:name="_Toc164443656"/>
       <w:r>
@@ -1178,15 +1173,6 @@
     </w:p>
     <w:p>
       <w:pPr>
-        <w:spacing w:after="0"/>
-        <w:jc w:val="both"/>
-        <w:rPr>
-          <w:rFonts w:ascii="Arial" w:hAnsi="Arial" w:cs="Arial"/>
-        </w:rPr>
-      </w:pPr>
-    </w:p>
-    <w:p>
-      <w:pPr>
         <w:spacing w:after="0" w:line="480" w:lineRule="auto"/>
         <w:ind w:firstLine="360"/>
         <w:jc w:val="both"/>
@@ -1195,13 +1181,298 @@
         <w:rPr>
           <w:rFonts w:cstheme="minorHAnsi"/>
         </w:rPr>
-        <w:t xml:space="preserve">The cellular membrane is a bilayer composed of </w:t>
-      </w:r>
-      <w:r>
-        <w:rPr>
-          <w:rFonts w:cstheme="minorHAnsi"/>
-        </w:rPr>
-        <w:t>phospholipid molecules</w:t>
+        <w:t xml:space="preserve">The cell membrane is </w:t>
+      </w:r>
+      <w:r>
+        <w:rPr>
+          <w:rFonts w:cstheme="minorHAnsi"/>
+        </w:rPr>
+        <w:t xml:space="preserve">a bilayer that separates internal cellular components from the outside environment. </w:t>
+      </w:r>
+      <w:r>
+        <w:rPr>
+          <w:rFonts w:cstheme="minorHAnsi"/>
+        </w:rPr>
+        <w:t xml:space="preserve">Despite this separation, </w:t>
+      </w:r>
+      <w:r>
+        <w:rPr>
+          <w:rFonts w:cstheme="minorHAnsi"/>
+        </w:rPr>
+        <w:t>i</w:t>
+      </w:r>
+      <w:r>
+        <w:rPr>
+          <w:rFonts w:cstheme="minorHAnsi"/>
+        </w:rPr>
+        <w:t>t is critical to communicate outside of the cell to sense external stimuli and maintain cell survival.</w:t>
+      </w:r>
+      <w:r>
+        <w:rPr>
+          <w:rFonts w:cstheme="minorHAnsi"/>
+        </w:rPr>
+        <w:t xml:space="preserve"> </w:t>
+      </w:r>
+      <w:r>
+        <w:rPr>
+          <w:rFonts w:cstheme="minorHAnsi"/>
+        </w:rPr>
+        <w:t xml:space="preserve">This process </w:t>
+      </w:r>
+      <w:r>
+        <w:rPr>
+          <w:rFonts w:cstheme="minorHAnsi"/>
+        </w:rPr>
+        <w:t>is regulated</w:t>
+      </w:r>
+      <w:r>
+        <w:rPr>
+          <w:rFonts w:cstheme="minorHAnsi"/>
+        </w:rPr>
+        <w:t xml:space="preserve"> </w:t>
+      </w:r>
+      <w:r>
+        <w:rPr>
+          <w:rFonts w:cstheme="minorHAnsi"/>
+        </w:rPr>
+        <w:t>by</w:t>
+      </w:r>
+      <w:r>
+        <w:rPr>
+          <w:rFonts w:cstheme="minorHAnsi"/>
+        </w:rPr>
+        <w:t xml:space="preserve"> a class of proteins tethered to the membrane</w:t>
+      </w:r>
+      <w:r>
+        <w:rPr>
+          <w:rFonts w:cstheme="minorHAnsi"/>
+        </w:rPr>
+        <w:t xml:space="preserve">: </w:t>
+      </w:r>
+      <w:r>
+        <w:rPr>
+          <w:rFonts w:cstheme="minorHAnsi"/>
+        </w:rPr>
+        <w:t>membrane proteins (MPs)</w:t>
+      </w:r>
+      <w:r>
+        <w:rPr>
+          <w:rFonts w:cstheme="minorHAnsi"/>
+        </w:rPr>
+        <w:t>.</w:t>
+      </w:r>
+      <w:r>
+        <w:rPr>
+          <w:rFonts w:cstheme="minorHAnsi"/>
+        </w:rPr>
+        <w:t xml:space="preserve"> </w:t>
+      </w:r>
+      <w:r>
+        <w:rPr>
+          <w:rFonts w:cstheme="minorHAnsi"/>
+        </w:rPr>
+        <w:t>MPs</w:t>
+      </w:r>
+      <w:r>
+        <w:rPr>
+          <w:rFonts w:cstheme="minorHAnsi"/>
+        </w:rPr>
+        <w:t xml:space="preserve"> can be broken down into two groups: peripheral MPs</w:t>
+      </w:r>
+      <w:r>
+        <w:rPr>
+          <w:rFonts w:cstheme="minorHAnsi"/>
+        </w:rPr>
+        <w:t xml:space="preserve"> and integral MPs. Peripheral MPs</w:t>
+      </w:r>
+      <w:r>
+        <w:rPr>
+          <w:rFonts w:cstheme="minorHAnsi"/>
+        </w:rPr>
+        <w:t xml:space="preserve"> are </w:t>
+      </w:r>
+      <w:r>
+        <w:rPr>
+          <w:rFonts w:cstheme="minorHAnsi"/>
+        </w:rPr>
+        <w:t>localized</w:t>
+      </w:r>
+      <w:r>
+        <w:rPr>
+          <w:rFonts w:cstheme="minorHAnsi"/>
+        </w:rPr>
+        <w:t xml:space="preserve"> to the edges of the cell membrane</w:t>
+      </w:r>
+      <w:r>
+        <w:rPr>
+          <w:rFonts w:cstheme="minorHAnsi"/>
+        </w:rPr>
+        <w:t>, ….</w:t>
+      </w:r>
+      <w:r>
+        <w:rPr>
+          <w:rFonts w:cstheme="minorHAnsi"/>
+        </w:rPr>
+        <w:t xml:space="preserve"> </w:t>
+      </w:r>
+      <w:r>
+        <w:rPr>
+          <w:rFonts w:cstheme="minorHAnsi"/>
+        </w:rPr>
+        <w:t xml:space="preserve">Unlike peripheral MPs, integral MPs are </w:t>
+      </w:r>
+      <w:r>
+        <w:rPr>
+          <w:rFonts w:cstheme="minorHAnsi"/>
+        </w:rPr>
+        <w:t>primarily</w:t>
+      </w:r>
+      <w:r>
+        <w:rPr>
+          <w:rFonts w:cstheme="minorHAnsi"/>
+        </w:rPr>
+        <w:t xml:space="preserve"> hydrophobic: the</w:t>
+      </w:r>
+      <w:r>
+        <w:rPr>
+          <w:rFonts w:cstheme="minorHAnsi"/>
+        </w:rPr>
+        <w:t>y are embedded</w:t>
+      </w:r>
+      <w:r>
+        <w:rPr>
+          <w:rFonts w:cstheme="minorHAnsi"/>
+        </w:rPr>
+        <w:t xml:space="preserve"> within</w:t>
+      </w:r>
+      <w:r>
+        <w:rPr>
+          <w:rFonts w:cstheme="minorHAnsi"/>
+        </w:rPr>
+        <w:t xml:space="preserve"> the membrane</w:t>
+      </w:r>
+      <w:r>
+        <w:rPr>
+          <w:rFonts w:cstheme="minorHAnsi"/>
+        </w:rPr>
+        <w:t xml:space="preserve"> with little exposure outside of it. </w:t>
+      </w:r>
+      <w:r>
+        <w:rPr>
+          <w:rFonts w:cstheme="minorHAnsi"/>
+        </w:rPr>
+        <w:t xml:space="preserve">Insertion of integral MPs into the membrane bilayer results from the </w:t>
+      </w:r>
+      <w:r>
+        <w:rPr>
+          <w:rFonts w:cstheme="minorHAnsi"/>
+        </w:rPr>
+        <w:t xml:space="preserve">structural makeup. </w:t>
+      </w:r>
+      <w:r>
+        <w:rPr>
+          <w:rFonts w:cstheme="minorHAnsi"/>
+        </w:rPr>
+        <w:t>β-</w:t>
+      </w:r>
+      <w:r>
+        <w:rPr>
+          <w:rFonts w:cstheme="minorHAnsi"/>
+        </w:rPr>
+        <w:t xml:space="preserve">sheets </w:t>
+      </w:r>
+      <w:r>
+        <w:rPr>
+          <w:rFonts w:cstheme="minorHAnsi"/>
+        </w:rPr>
+        <w:t>often form</w:t>
+      </w:r>
+      <w:r>
+        <w:rPr>
+          <w:rFonts w:cstheme="minorHAnsi"/>
+        </w:rPr>
+        <w:t xml:space="preserve"> open pores</w:t>
+      </w:r>
+      <w:r>
+        <w:rPr>
+          <w:rFonts w:cstheme="minorHAnsi"/>
+        </w:rPr>
+        <w:t xml:space="preserve"> through the membrane, functioning as </w:t>
+      </w:r>
+      <w:r>
+        <w:rPr>
+          <w:rFonts w:cstheme="minorHAnsi"/>
+        </w:rPr>
+        <w:t>channels and transporters that allow ions and molecules to enter or exit the cell through the bilayer</w:t>
+      </w:r>
+      <w:r>
+        <w:rPr>
+          <w:rFonts w:cstheme="minorHAnsi"/>
+        </w:rPr>
+        <w:t xml:space="preserve">. Conversely, </w:t>
+      </w:r>
+      <w:r>
+        <w:rPr>
+          <w:rFonts w:cstheme="minorHAnsi"/>
+        </w:rPr>
+        <w:t>transmembrane (TM)</w:t>
+      </w:r>
+      <w:r>
+        <w:rPr>
+          <w:rFonts w:cstheme="minorHAnsi"/>
+        </w:rPr>
+        <w:t xml:space="preserve"> </w:t>
+      </w:r>
+      <w:r>
+        <w:t>α-helices</w:t>
+      </w:r>
+      <w:r>
+        <w:t xml:space="preserve"> </w:t>
+      </w:r>
+      <w:r>
+        <w:t xml:space="preserve">are crammed into the membrane between lipids and </w:t>
+      </w:r>
+      <w:r>
+        <w:t>assemble into complex multi-domain</w:t>
+      </w:r>
+      <w:r>
+        <w:t xml:space="preserve"> structures. </w:t>
+      </w:r>
+      <w:r>
+        <w:t xml:space="preserve">Multiple </w:t>
+      </w:r>
+      <w:r>
+        <w:rPr>
+          <w:rFonts w:cstheme="minorHAnsi"/>
+        </w:rPr>
+        <w:t xml:space="preserve">TM </w:t>
+      </w:r>
+      <w:r>
+        <w:t>α-helices</w:t>
+      </w:r>
+      <w:r>
+        <w:rPr>
+          <w:rFonts w:cstheme="minorHAnsi"/>
+        </w:rPr>
+        <w:t xml:space="preserve"> </w:t>
+      </w:r>
+      <w:r>
+        <w:rPr>
+          <w:rFonts w:cstheme="minorHAnsi"/>
+        </w:rPr>
+        <w:t xml:space="preserve">(TMH) can </w:t>
+      </w:r>
+      <w:r>
+        <w:rPr>
+          <w:rFonts w:cstheme="minorHAnsi"/>
+        </w:rPr>
+        <w:t xml:space="preserve">associate </w:t>
+      </w:r>
+      <w:r>
+        <w:rPr>
+          <w:rFonts w:cstheme="minorHAnsi"/>
+        </w:rPr>
+        <w:t>in response to environmental stimuli</w:t>
       </w:r>
       <w:r>
         <w:rPr>
@@ -1213,7 +1484,7 @@
         <w:rPr>
           <w:rFonts w:cstheme="minorHAnsi"/>
         </w:rPr>
-        <w:t xml:space="preserve"> separat</w:t>
+        <w:t xml:space="preserve"> signal</w:t>
       </w:r>
       <w:r>
         <w:rPr>
@@ -1225,540 +1496,17 @@
         <w:rPr>
           <w:rFonts w:cstheme="minorHAnsi"/>
         </w:rPr>
-        <w:t xml:space="preserve"> DNA </w:t>
-      </w:r>
-      <w:r>
-        <w:rPr>
-          <w:rFonts w:cstheme="minorHAnsi"/>
-        </w:rPr>
-        <w:t>and internal</w:t>
-      </w:r>
-      <w:r>
-        <w:rPr>
-          <w:rFonts w:cstheme="minorHAnsi"/>
-        </w:rPr>
-        <w:t xml:space="preserve"> features of the cell from the outside environment. </w:t>
-      </w:r>
-      <w:r>
-        <w:rPr>
-          <w:rFonts w:cstheme="minorHAnsi"/>
-        </w:rPr>
-        <w:t xml:space="preserve">Communication </w:t>
-      </w:r>
-      <w:r>
-        <w:rPr>
-          <w:rFonts w:cstheme="minorHAnsi"/>
-        </w:rPr>
-        <w:t xml:space="preserve">with the </w:t>
-      </w:r>
-      <w:r>
-        <w:rPr>
-          <w:rFonts w:cstheme="minorHAnsi"/>
-        </w:rPr>
-        <w:t>outside</w:t>
-      </w:r>
-      <w:r>
-        <w:rPr>
-          <w:rFonts w:cstheme="minorHAnsi"/>
-        </w:rPr>
-        <w:t xml:space="preserve"> of</w:t>
-      </w:r>
-      <w:r>
-        <w:rPr>
-          <w:rFonts w:cstheme="minorHAnsi"/>
-        </w:rPr>
-        <w:t xml:space="preserve"> the cell and s</w:t>
-      </w:r>
-      <w:r>
-        <w:rPr>
-          <w:rFonts w:cstheme="minorHAnsi"/>
-        </w:rPr>
-        <w:t xml:space="preserve">ensing of external factors </w:t>
-      </w:r>
-      <w:r>
-        <w:rPr>
-          <w:rFonts w:cstheme="minorHAnsi"/>
-        </w:rPr>
-        <w:t xml:space="preserve">that </w:t>
-      </w:r>
-      <w:r>
-        <w:rPr>
-          <w:rFonts w:cstheme="minorHAnsi"/>
-        </w:rPr>
-        <w:t>impact the cell’s survival is primarily done via a class of proteins tethered to the cell membrane</w:t>
-      </w:r>
-      <w:r>
-        <w:rPr>
-          <w:rFonts w:cstheme="minorHAnsi"/>
-        </w:rPr>
-        <w:t xml:space="preserve"> called membrane proteins (MPs)</w:t>
-      </w:r>
-      <w:r>
-        <w:rPr>
-          <w:rFonts w:cstheme="minorHAnsi"/>
-        </w:rPr>
-        <w:t>.</w:t>
-      </w:r>
-      <w:r>
-        <w:rPr>
-          <w:rFonts w:cstheme="minorHAnsi"/>
-        </w:rPr>
-        <w:t xml:space="preserve"> MPs</w:t>
-      </w:r>
-      <w:r>
-        <w:rPr>
-          <w:rFonts w:cstheme="minorHAnsi"/>
-        </w:rPr>
-        <w:t xml:space="preserve"> comprise 25-30% of the proteins found within protein-coding genes (Fagerberg et al., 2010)</w:t>
-      </w:r>
-      <w:r>
-        <w:rPr>
-          <w:rFonts w:cstheme="minorHAnsi"/>
-        </w:rPr>
-        <w:t xml:space="preserve">. MPs can be broken down into two groups: peripheral MPs are bound and </w:t>
-      </w:r>
-      <w:r>
-        <w:rPr>
-          <w:rFonts w:cstheme="minorHAnsi"/>
-        </w:rPr>
-        <w:t>localized</w:t>
-      </w:r>
-      <w:r>
-        <w:rPr>
-          <w:rFonts w:cstheme="minorHAnsi"/>
-        </w:rPr>
-        <w:t xml:space="preserve"> to the edges of the cell membrane while integral MPs are embedded </w:t>
-      </w:r>
-      <w:r>
-        <w:rPr>
-          <w:rFonts w:cstheme="minorHAnsi"/>
-        </w:rPr>
-        <w:t>into</w:t>
-      </w:r>
-      <w:r>
-        <w:rPr>
-          <w:rFonts w:cstheme="minorHAnsi"/>
-        </w:rPr>
-        <w:t xml:space="preserve"> the lipid bilayer. </w:t>
-      </w:r>
-      <w:r>
-        <w:rPr>
-          <w:rFonts w:cstheme="minorHAnsi"/>
-        </w:rPr>
-        <w:t>Integral MPs</w:t>
-      </w:r>
-      <w:r>
-        <w:rPr>
-          <w:rFonts w:cstheme="minorHAnsi"/>
-        </w:rPr>
         <w:t xml:space="preserve"> </w:t>
       </w:r>
       <w:r>
         <w:rPr>
           <w:rFonts w:cstheme="minorHAnsi"/>
         </w:rPr>
-        <w:t xml:space="preserve">properly regulate cell homeostasis </w:t>
-      </w:r>
-      <w:r>
-        <w:rPr>
-          <w:rFonts w:cstheme="minorHAnsi"/>
-        </w:rPr>
-        <w:t xml:space="preserve">by folding into </w:t>
-      </w:r>
-      <w:r>
-        <w:rPr>
-          <w:rFonts w:cstheme="minorHAnsi"/>
-        </w:rPr>
-        <w:t>unique structures</w:t>
-      </w:r>
-      <w:r>
-        <w:rPr>
-          <w:rFonts w:cstheme="minorHAnsi"/>
-        </w:rPr>
-        <w:t xml:space="preserve"> that</w:t>
-      </w:r>
-      <w:r>
-        <w:rPr>
-          <w:rFonts w:cstheme="minorHAnsi"/>
-        </w:rPr>
-        <w:t xml:space="preserve"> span the length of the cell membrane</w:t>
-      </w:r>
-      <w:r>
-        <w:rPr>
-          <w:rFonts w:cstheme="minorHAnsi"/>
-        </w:rPr>
-        <w:t xml:space="preserve">. </w:t>
-      </w:r>
-      <w:r>
-        <w:rPr>
-          <w:rFonts w:cstheme="minorHAnsi"/>
-        </w:rPr>
-        <w:t>β-barrel</w:t>
-      </w:r>
-      <w:r>
-        <w:rPr>
-          <w:rFonts w:cstheme="minorHAnsi"/>
-        </w:rPr>
-        <w:t>s</w:t>
-      </w:r>
-      <w:r>
-        <w:rPr>
-          <w:rFonts w:cstheme="minorHAnsi"/>
-        </w:rPr>
-        <w:t xml:space="preserve"> are comp</w:t>
-      </w:r>
-      <w:r>
-        <w:rPr>
-          <w:rFonts w:cstheme="minorHAnsi"/>
-        </w:rPr>
-        <w:t>rised</w:t>
-      </w:r>
-      <w:r>
-        <w:rPr>
-          <w:rFonts w:cstheme="minorHAnsi"/>
-        </w:rPr>
-        <w:t xml:space="preserve"> of </w:t>
-      </w:r>
-      <w:r>
-        <w:rPr>
-          <w:rFonts w:cstheme="minorHAnsi"/>
-        </w:rPr>
-        <w:t>β-</w:t>
-      </w:r>
-      <w:r>
-        <w:rPr>
-          <w:rFonts w:cstheme="minorHAnsi"/>
-        </w:rPr>
-        <w:t>s</w:t>
-      </w:r>
-      <w:r>
-        <w:rPr>
-          <w:rFonts w:cstheme="minorHAnsi"/>
-        </w:rPr>
-        <w:t>heets</w:t>
-      </w:r>
-      <w:r>
-        <w:rPr>
-          <w:rFonts w:cstheme="minorHAnsi"/>
-        </w:rPr>
-        <w:t xml:space="preserve"> that form open pores in the membrane, </w:t>
-      </w:r>
-      <w:r>
-        <w:rPr>
-          <w:rFonts w:cstheme="minorHAnsi"/>
-        </w:rPr>
-        <w:t>functioning</w:t>
-      </w:r>
-      <w:r>
-        <w:rPr>
-          <w:rFonts w:cstheme="minorHAnsi"/>
-        </w:rPr>
-        <w:t xml:space="preserve"> as c</w:t>
-      </w:r>
-      <w:r>
-        <w:rPr>
-          <w:rFonts w:cstheme="minorHAnsi"/>
-        </w:rPr>
-        <w:t>hannels</w:t>
-      </w:r>
-      <w:r>
-        <w:rPr>
-          <w:rFonts w:cstheme="minorHAnsi"/>
-        </w:rPr>
-        <w:t xml:space="preserve"> and transporters, allowing</w:t>
-      </w:r>
-      <w:r>
-        <w:rPr>
-          <w:rFonts w:cstheme="minorHAnsi"/>
-        </w:rPr>
-        <w:t xml:space="preserve"> </w:t>
-      </w:r>
-      <w:r>
-        <w:rPr>
-          <w:rFonts w:cstheme="minorHAnsi"/>
-        </w:rPr>
-        <w:t>molecule</w:t>
-      </w:r>
-      <w:r>
-        <w:rPr>
-          <w:rFonts w:cstheme="minorHAnsi"/>
-        </w:rPr>
-        <w:t>s</w:t>
-      </w:r>
-      <w:r>
-        <w:rPr>
-          <w:rFonts w:cstheme="minorHAnsi"/>
-        </w:rPr>
-        <w:t xml:space="preserve"> </w:t>
-      </w:r>
-      <w:r>
-        <w:rPr>
-          <w:rFonts w:cstheme="minorHAnsi"/>
-        </w:rPr>
-        <w:t>to</w:t>
-      </w:r>
-      <w:r>
-        <w:rPr>
-          <w:rFonts w:cstheme="minorHAnsi"/>
-        </w:rPr>
-        <w:t xml:space="preserve"> pass</w:t>
-      </w:r>
-      <w:r>
-        <w:rPr>
-          <w:rFonts w:cstheme="minorHAnsi"/>
-        </w:rPr>
-        <w:t xml:space="preserve"> through</w:t>
-      </w:r>
-      <w:r>
-        <w:rPr>
-          <w:rFonts w:cstheme="minorHAnsi"/>
-        </w:rPr>
-        <w:t xml:space="preserve"> the bilayer</w:t>
-      </w:r>
-      <w:r>
-        <w:rPr>
-          <w:rFonts w:cstheme="minorHAnsi"/>
-        </w:rPr>
-        <w:t xml:space="preserve"> to enter or exit </w:t>
-      </w:r>
-      <w:r>
-        <w:rPr>
-          <w:rFonts w:cstheme="minorHAnsi"/>
-        </w:rPr>
-        <w:t>the cell.</w:t>
-      </w:r>
-      <w:r>
-        <w:rPr>
-          <w:rFonts w:cstheme="minorHAnsi"/>
-        </w:rPr>
-        <w:t xml:space="preserve"> </w:t>
-      </w:r>
-      <w:r>
-        <w:rPr>
-          <w:rFonts w:cstheme="minorHAnsi"/>
-        </w:rPr>
-        <w:t>M</w:t>
-      </w:r>
-      <w:r>
-        <w:rPr>
-          <w:rFonts w:cstheme="minorHAnsi"/>
-        </w:rPr>
-        <w:t>ulti</w:t>
-      </w:r>
-      <w:r>
-        <w:rPr>
-          <w:rFonts w:cstheme="minorHAnsi"/>
-        </w:rPr>
-        <w:t>-</w:t>
-      </w:r>
-      <w:r>
-        <w:rPr>
-          <w:rFonts w:cstheme="minorHAnsi"/>
-        </w:rPr>
-        <w:t>pass and single</w:t>
-      </w:r>
-      <w:r>
-        <w:rPr>
-          <w:rFonts w:cstheme="minorHAnsi"/>
-        </w:rPr>
-        <w:t>-</w:t>
-      </w:r>
-      <w:r>
-        <w:rPr>
-          <w:rFonts w:cstheme="minorHAnsi"/>
-        </w:rPr>
-        <w:t>pass</w:t>
-      </w:r>
-      <w:r>
-        <w:rPr>
-          <w:rFonts w:cstheme="minorHAnsi"/>
-        </w:rPr>
-        <w:t xml:space="preserve"> MPs</w:t>
-      </w:r>
-      <w:r>
-        <w:rPr>
-          <w:rFonts w:cstheme="minorHAnsi"/>
-        </w:rPr>
-        <w:t xml:space="preserve"> are made of</w:t>
-      </w:r>
-      <w:r>
-        <w:rPr>
-          <w:rFonts w:cstheme="minorHAnsi"/>
-        </w:rPr>
-        <w:t xml:space="preserve"> </w:t>
-      </w:r>
-      <w:r>
-        <w:rPr>
-          <w:rFonts w:cstheme="minorHAnsi"/>
-        </w:rPr>
-        <w:t>transmembrane (TM)</w:t>
-      </w:r>
-      <w:r>
-        <w:rPr>
-          <w:rFonts w:cstheme="minorHAnsi"/>
-        </w:rPr>
-        <w:t xml:space="preserve"> </w:t>
-      </w:r>
-      <w:r>
-        <w:t>α-helices</w:t>
-      </w:r>
-      <w:r>
-        <w:rPr>
-          <w:rFonts w:cstheme="minorHAnsi"/>
-        </w:rPr>
-        <w:t xml:space="preserve"> </w:t>
-      </w:r>
-      <w:r>
-        <w:rPr>
-          <w:rFonts w:cstheme="minorHAnsi"/>
-        </w:rPr>
-        <w:t>that</w:t>
-      </w:r>
-      <w:r>
-        <w:rPr>
-          <w:rFonts w:cstheme="minorHAnsi"/>
-        </w:rPr>
-        <w:t xml:space="preserve"> </w:t>
-      </w:r>
-      <w:r>
-        <w:rPr>
-          <w:rFonts w:cstheme="minorHAnsi"/>
-        </w:rPr>
-        <w:t>can</w:t>
-      </w:r>
-      <w:r>
-        <w:rPr>
-          <w:rFonts w:cstheme="minorHAnsi"/>
-        </w:rPr>
-        <w:t xml:space="preserve"> associate into</w:t>
-      </w:r>
-      <w:r>
-        <w:rPr>
-          <w:rFonts w:cstheme="minorHAnsi"/>
-        </w:rPr>
-        <w:t xml:space="preserve"> alternat</w:t>
-      </w:r>
-      <w:r>
-        <w:rPr>
-          <w:rFonts w:cstheme="minorHAnsi"/>
-        </w:rPr>
-        <w:t>ive</w:t>
-      </w:r>
-      <w:r>
-        <w:rPr>
-          <w:rFonts w:cstheme="minorHAnsi"/>
-        </w:rPr>
-        <w:t xml:space="preserve"> structures</w:t>
-      </w:r>
-      <w:r>
-        <w:rPr>
-          <w:rFonts w:cstheme="minorHAnsi"/>
-        </w:rPr>
-        <w:t xml:space="preserve"> in response to environmental stimuli</w:t>
-      </w:r>
-      <w:r>
-        <w:rPr>
-          <w:rFonts w:cstheme="minorHAnsi"/>
-        </w:rPr>
-        <w:t>,</w:t>
-      </w:r>
-      <w:r>
-        <w:rPr>
-          <w:rFonts w:cstheme="minorHAnsi"/>
-        </w:rPr>
-        <w:t xml:space="preserve"> signal</w:t>
-      </w:r>
-      <w:r>
-        <w:rPr>
-          <w:rFonts w:cstheme="minorHAnsi"/>
-        </w:rPr>
-        <w:t>ing</w:t>
-      </w:r>
-      <w:r>
-        <w:rPr>
-          <w:rFonts w:cstheme="minorHAnsi"/>
-        </w:rPr>
-        <w:t xml:space="preserve"> the cell</w:t>
-      </w:r>
-      <w:r>
-        <w:rPr>
-          <w:rFonts w:cstheme="minorHAnsi"/>
-        </w:rPr>
-        <w:t xml:space="preserve"> to respond</w:t>
-      </w:r>
-      <w:r>
-        <w:rPr>
-          <w:rFonts w:cstheme="minorHAnsi"/>
-        </w:rPr>
-        <w:t xml:space="preserve"> using</w:t>
-      </w:r>
-      <w:r>
-        <w:rPr>
-          <w:rFonts w:cstheme="minorHAnsi"/>
-        </w:rPr>
-        <w:t xml:space="preserve"> genetic signaling cascades. </w:t>
-      </w:r>
-      <w:r>
-        <w:rPr>
-          <w:rFonts w:cstheme="minorHAnsi"/>
-        </w:rPr>
-        <w:t>My research focuses on</w:t>
-      </w:r>
-      <w:r>
-        <w:rPr>
-          <w:rFonts w:cstheme="minorHAnsi"/>
-        </w:rPr>
-        <w:t xml:space="preserve"> </w:t>
-      </w:r>
-      <w:r>
-        <w:rPr>
-          <w:rFonts w:cstheme="minorHAnsi"/>
-        </w:rPr>
-        <w:t xml:space="preserve">this model system of </w:t>
-      </w:r>
-      <w:r>
-        <w:rPr>
-          <w:rFonts w:cstheme="minorHAnsi"/>
-        </w:rPr>
-        <w:t xml:space="preserve">TM </w:t>
-      </w:r>
-      <w:r>
-        <w:t>α-helices</w:t>
-      </w:r>
-      <w:r>
-        <w:t xml:space="preserve"> (TMH)</w:t>
-      </w:r>
-      <w:r>
-        <w:rPr>
-          <w:rFonts w:cstheme="minorHAnsi"/>
-        </w:rPr>
-        <w:t xml:space="preserve"> </w:t>
-      </w:r>
-      <w:r>
-        <w:rPr>
-          <w:rFonts w:cstheme="minorHAnsi"/>
-        </w:rPr>
-        <w:t>to</w:t>
-      </w:r>
-      <w:r>
-        <w:rPr>
-          <w:rFonts w:cstheme="minorHAnsi"/>
-        </w:rPr>
-        <w:t xml:space="preserve"> </w:t>
-      </w:r>
-      <w:r>
-        <w:rPr>
-          <w:rFonts w:cstheme="minorHAnsi"/>
-        </w:rPr>
-        <w:t>better understand how changes in the system affect association</w:t>
-      </w:r>
-      <w:r>
-        <w:t>.</w:t>
-      </w:r>
-      <w:r>
-        <w:rPr>
-          <w:b/>
-          <w:bCs/>
+        <w:t>activation and deactivation of the appropriate genes.</w:t>
+      </w:r>
+      <w:r>
+        <w:rPr>
+          <w:rFonts w:cstheme="minorHAnsi"/>
         </w:rPr>
         <w:t xml:space="preserve"> </w:t>
       </w:r>
@@ -1776,7 +1524,13 @@
         <w:rPr>
           <w:rFonts w:cstheme="minorHAnsi"/>
         </w:rPr>
-        <w:t>Membrane proteins are embedded in a bilayer composed of p</w:t>
+        <w:t>MPs</w:t>
+      </w:r>
+      <w:r>
+        <w:rPr>
+          <w:rFonts w:cstheme="minorHAnsi"/>
+        </w:rPr>
+        <w:t xml:space="preserve"> are embedded in a bilayer composed of p</w:t>
       </w:r>
       <w:r>
         <w:rPr>
@@ -1896,25 +1650,67 @@
         <w:rPr>
           <w:rFonts w:cstheme="minorHAnsi"/>
         </w:rPr>
-        <w:t xml:space="preserve">hydrophilic heads exposed to the soluble cell cytoplasm and outer environment. This sequestering of the hydrophobic portion of phospholipids into the center of the membrane yields an environment devoid of </w:t>
-      </w:r>
-      <w:r>
-        <w:rPr>
-          <w:rFonts w:cstheme="minorHAnsi"/>
-        </w:rPr>
-        <w:t xml:space="preserve">the </w:t>
-      </w:r>
-      <w:r>
-        <w:rPr>
-          <w:rFonts w:cstheme="minorHAnsi"/>
-        </w:rPr>
-        <w:t>polar interactions</w:t>
-      </w:r>
-      <w:r>
-        <w:rPr>
-          <w:rFonts w:cstheme="minorHAnsi"/>
-        </w:rPr>
-        <w:t xml:space="preserve"> that </w:t>
+        <w:t>hydrophilic heads exposed to the soluble cell cytoplasm and outer environment. Th</w:t>
+      </w:r>
+      <w:r>
+        <w:rPr>
+          <w:rFonts w:cstheme="minorHAnsi"/>
+        </w:rPr>
+        <w:t xml:space="preserve">e </w:t>
+      </w:r>
+      <w:r>
+        <w:rPr>
+          <w:rFonts w:cstheme="minorHAnsi"/>
+        </w:rPr>
+        <w:t>sequestering of hydrophobic</w:t>
+      </w:r>
+      <w:r>
+        <w:rPr>
+          <w:rFonts w:cstheme="minorHAnsi"/>
+        </w:rPr>
+        <w:t xml:space="preserve"> tails</w:t>
+      </w:r>
+      <w:r>
+        <w:rPr>
+          <w:rFonts w:cstheme="minorHAnsi"/>
+        </w:rPr>
+        <w:t xml:space="preserve"> into the center of the membrane yields a</w:t>
+      </w:r>
+      <w:r>
+        <w:rPr>
+          <w:rFonts w:cstheme="minorHAnsi"/>
+        </w:rPr>
+        <w:t>n hydrophobic</w:t>
+      </w:r>
+      <w:r>
+        <w:rPr>
+          <w:rFonts w:cstheme="minorHAnsi"/>
+        </w:rPr>
+        <w:t xml:space="preserve"> environment</w:t>
+      </w:r>
+      <w:r>
+        <w:rPr>
+          <w:rFonts w:cstheme="minorHAnsi"/>
+        </w:rPr>
+        <w:t>: The core of the bilayer is</w:t>
+      </w:r>
+      <w:r>
+        <w:rPr>
+          <w:rFonts w:cstheme="minorHAnsi"/>
+        </w:rPr>
+        <w:t xml:space="preserve"> devoid of polar interactions</w:t>
+      </w:r>
+      <w:r>
+        <w:rPr>
+          <w:rFonts w:cstheme="minorHAnsi"/>
+        </w:rPr>
+        <w:t>, which are</w:t>
+      </w:r>
+      <w:r>
+        <w:rPr>
+          <w:rFonts w:cstheme="minorHAnsi"/>
+        </w:rPr>
+        <w:t xml:space="preserve"> </w:t>
       </w:r>
       <w:r>
         <w:rPr>
@@ -1981,13 +1777,49 @@
         <w:rPr>
           <w:rFonts w:cstheme="minorHAnsi"/>
         </w:rPr>
-        <w:t xml:space="preserve">. For MPs to fold, they must strike a delicate balance of interactions between proteins and lipids within this hydrophobic environment. </w:t>
-      </w:r>
-      <w:r>
-        <w:rPr>
-          <w:rFonts w:cstheme="minorHAnsi"/>
-        </w:rPr>
-        <w:t xml:space="preserve">Mutations within MPs can drastically affect these interactions, preventing MPs from folding properly. </w:t>
+        <w:t>. For MPs to fold</w:t>
+      </w:r>
+      <w:r>
+        <w:rPr>
+          <w:rFonts w:cstheme="minorHAnsi"/>
+        </w:rPr>
+        <w:t xml:space="preserve"> within this hydrophobic environment</w:t>
+      </w:r>
+      <w:r>
+        <w:rPr>
+          <w:rFonts w:cstheme="minorHAnsi"/>
+        </w:rPr>
+        <w:t xml:space="preserve">, they must strike a delicate balance of interactions </w:t>
+      </w:r>
+      <w:r>
+        <w:rPr>
+          <w:rFonts w:cstheme="minorHAnsi"/>
+        </w:rPr>
+        <w:t>while surrounded by l</w:t>
+      </w:r>
+      <w:r>
+        <w:rPr>
+          <w:rFonts w:cstheme="minorHAnsi"/>
+        </w:rPr>
+        <w:t xml:space="preserve">ipids. </w:t>
+      </w:r>
+      <w:r>
+        <w:rPr>
+          <w:rFonts w:cstheme="minorHAnsi"/>
+        </w:rPr>
+        <w:t xml:space="preserve">Mutations within MPs can drastically affect these interactions, preventing </w:t>
+      </w:r>
+      <w:r>
+        <w:rPr>
+          <w:rFonts w:cstheme="minorHAnsi"/>
+        </w:rPr>
+        <w:t>them</w:t>
+      </w:r>
+      <w:r>
+        <w:rPr>
+          <w:rFonts w:cstheme="minorHAnsi"/>
+        </w:rPr>
+        <w:t xml:space="preserve"> from folding properly. </w:t>
       </w:r>
       <w:r>
         <w:rPr>
@@ -2008,7 +1840,7 @@
         <w:t xml:space="preserve">of </w:t>
       </w:r>
       <w:r>
-        <w:t>transmembrane helices</w:t>
+        <w:t>TMH</w:t>
       </w:r>
       <w:r>
         <w:rPr>
@@ -2038,56 +1870,56 @@
         <w:rPr>
           <w:rFonts w:cstheme="minorHAnsi"/>
         </w:rPr>
-        <w:t xml:space="preserve"> To fully </w:t>
+        <w:t xml:space="preserve"> To fully understand how</w:t>
+      </w:r>
+      <w:r>
+        <w:rPr>
+          <w:rFonts w:cstheme="minorHAnsi"/>
+        </w:rPr>
+        <w:t xml:space="preserve"> to combat the progression of these diseases,</w:t>
+      </w:r>
+      <w:r>
+        <w:rPr>
+          <w:rFonts w:cstheme="minorHAnsi"/>
+        </w:rPr>
+        <w:t xml:space="preserve"> it is necessary to </w:t>
+      </w:r>
+      <w:r>
+        <w:rPr>
+          <w:rFonts w:cstheme="minorHAnsi"/>
+        </w:rPr>
+        <w:t>understand the</w:t>
+      </w:r>
+      <w:r>
+        <w:rPr>
+          <w:rFonts w:cstheme="minorHAnsi"/>
+        </w:rPr>
+        <w:t xml:space="preserve"> impact of </w:t>
+      </w:r>
+      <w:r>
+        <w:rPr>
+          <w:rFonts w:cstheme="minorHAnsi"/>
+        </w:rPr>
+        <w:t>the individual</w:t>
+      </w:r>
+      <w:r>
+        <w:rPr>
+          <w:rFonts w:cstheme="minorHAnsi"/>
+        </w:rPr>
+        <w:t xml:space="preserve"> forces </w:t>
       </w:r>
       <w:r>
         <w:rPr>
           <w:rFonts w:cstheme="minorHAnsi"/>
         </w:rPr>
         <w:lastRenderedPageBreak/>
-        <w:t>understand how</w:t>
-      </w:r>
-      <w:r>
-        <w:rPr>
-          <w:rFonts w:cstheme="minorHAnsi"/>
-        </w:rPr>
-        <w:t xml:space="preserve"> to combat the progression of these diseases,</w:t>
-      </w:r>
-      <w:r>
-        <w:rPr>
-          <w:rFonts w:cstheme="minorHAnsi"/>
-        </w:rPr>
-        <w:t xml:space="preserve"> it is necessary to </w:t>
-      </w:r>
-      <w:r>
-        <w:rPr>
-          <w:rFonts w:cstheme="minorHAnsi"/>
-        </w:rPr>
-        <w:t>understand the</w:t>
-      </w:r>
-      <w:r>
-        <w:rPr>
-          <w:rFonts w:cstheme="minorHAnsi"/>
-        </w:rPr>
-        <w:t xml:space="preserve"> impact of </w:t>
-      </w:r>
-      <w:r>
-        <w:rPr>
-          <w:rFonts w:cstheme="minorHAnsi"/>
-        </w:rPr>
-        <w:t>the individual</w:t>
-      </w:r>
-      <w:r>
-        <w:rPr>
-          <w:rFonts w:cstheme="minorHAnsi"/>
-        </w:rPr>
-        <w:t xml:space="preserve"> forces </w:t>
-      </w:r>
-      <w:r>
-        <w:rPr>
-          <w:rFonts w:cstheme="minorHAnsi"/>
-        </w:rPr>
-        <w:t>governing the folding process</w:t>
+        <w:t xml:space="preserve">that </w:t>
+      </w:r>
+      <w:r>
+        <w:rPr>
+          <w:rFonts w:cstheme="minorHAnsi"/>
+        </w:rPr>
+        <w:t>govern the folding process</w:t>
       </w:r>
       <w:r>
         <w:rPr>
@@ -2175,7 +2007,31 @@
         <w:rPr>
           <w:rFonts w:cstheme="minorHAnsi"/>
         </w:rPr>
-        <w:t>My research focuses on using a model system to investigate the</w:t>
+        <w:t>My research focuses on using a</w:t>
+      </w:r>
+      <w:r>
+        <w:rPr>
+          <w:rFonts w:cstheme="minorHAnsi"/>
+        </w:rPr>
+        <w:t xml:space="preserve"> model</w:t>
+      </w:r>
+      <w:r>
+        <w:rPr>
+          <w:rFonts w:cstheme="minorHAnsi"/>
+        </w:rPr>
+        <w:t xml:space="preserve"> </w:t>
+      </w:r>
+      <w:r>
+        <w:rPr>
+          <w:rFonts w:cstheme="minorHAnsi"/>
+        </w:rPr>
+        <w:t xml:space="preserve">TMH </w:t>
+      </w:r>
+      <w:r>
+        <w:rPr>
+          <w:rFonts w:cstheme="minorHAnsi"/>
+        </w:rPr>
+        <w:t>system to investigate the</w:t>
       </w:r>
       <w:r>
         <w:rPr>
@@ -2183,19 +2039,11 @@
         </w:rPr>
         <w:t xml:space="preserve"> extent </w:t>
       </w:r>
-      <w:proofErr w:type="gramStart"/>
-      <w:r>
-        <w:rPr>
-          <w:rFonts w:cstheme="minorHAnsi"/>
-        </w:rPr>
-        <w:t>at</w:t>
-      </w:r>
-      <w:proofErr w:type="gramEnd"/>
-      <w:r>
-        <w:rPr>
-          <w:rFonts w:cstheme="minorHAnsi"/>
-        </w:rPr>
-        <w:t xml:space="preserve"> which</w:t>
+      <w:r>
+        <w:rPr>
+          <w:rFonts w:cstheme="minorHAnsi"/>
+        </w:rPr>
+        <w:t>that</w:t>
       </w:r>
       <w:r>
         <w:rPr>
@@ -2382,7 +2230,19 @@
         <w:rPr>
           <w:rFonts w:cstheme="minorHAnsi"/>
         </w:rPr>
-        <w:t xml:space="preserve"> I detail the other forces and interactions involved in the membrane that contribute to folding,</w:t>
+        <w:t xml:space="preserve"> I detail the forces and interactions involved in </w:t>
+      </w:r>
+      <w:r>
+        <w:rPr>
+          <w:rFonts w:cstheme="minorHAnsi"/>
+        </w:rPr>
+        <w:t>MP</w:t>
+      </w:r>
+      <w:r>
+        <w:rPr>
+          <w:rFonts w:cstheme="minorHAnsi"/>
+        </w:rPr>
+        <w:t xml:space="preserve"> folding,</w:t>
       </w:r>
       <w:r>
         <w:rPr>
@@ -2556,7 +2416,43 @@
         <w:rPr>
           <w:rFonts w:cstheme="minorHAnsi"/>
         </w:rPr>
-        <w:t>Early MP research focused on identifying membrane embedded regions within proteins using hydrophobicity analysis: navigating through the amino acid (AA) sequence and scanning for stretches of hydrophobic AAs</w:t>
+        <w:t xml:space="preserve">Early MP research focused on identifying membrane embedded regions within proteins using </w:t>
+      </w:r>
+      <w:r>
+        <w:rPr>
+          <w:rFonts w:cstheme="minorHAnsi"/>
+        </w:rPr>
+        <w:t xml:space="preserve">a technique known as </w:t>
+      </w:r>
+      <w:r>
+        <w:rPr>
+          <w:rFonts w:cstheme="minorHAnsi"/>
+        </w:rPr>
+        <w:t xml:space="preserve">hydrophobicity analysis: </w:t>
+      </w:r>
+      <w:r>
+        <w:rPr>
+          <w:rFonts w:cstheme="minorHAnsi"/>
+        </w:rPr>
+        <w:t>n</w:t>
+      </w:r>
+      <w:r>
+        <w:rPr>
+          <w:rFonts w:cstheme="minorHAnsi"/>
+        </w:rPr>
+        <w:t xml:space="preserve">avigating through the </w:t>
+      </w:r>
+      <w:r>
+        <w:rPr>
+          <w:rFonts w:cstheme="minorHAnsi"/>
+        </w:rPr>
+        <w:t xml:space="preserve">protein </w:t>
+      </w:r>
+      <w:r>
+        <w:rPr>
+          <w:rFonts w:cstheme="minorHAnsi"/>
+        </w:rPr>
+        <w:t>amino acid (AA) sequence and scanning for stretches of hydrophobic AAs</w:t>
       </w:r>
       <w:r>
         <w:rPr>
@@ -2990,7 +2886,31 @@
         <w:rPr>
           <w:rFonts w:cstheme="minorHAnsi"/>
         </w:rPr>
-        <w:t xml:space="preserve">TMHs first reach a thermodynamic equilibrium with the lipid environment before undergoing stage 2, where individual TMHs oligomerize, assembling into the folded protein </w:t>
+        <w:t>TMHs first reach a thermodynamic equilibrium with the lipid environment before undergoing stage 2, where individual TMHs oligomerize</w:t>
+      </w:r>
+      <w:r>
+        <w:rPr>
+          <w:rFonts w:cstheme="minorHAnsi"/>
+        </w:rPr>
+        <w:t xml:space="preserve"> and </w:t>
+      </w:r>
+      <w:r>
+        <w:rPr>
+          <w:rFonts w:cstheme="minorHAnsi"/>
+        </w:rPr>
+        <w:t>assembl</w:t>
+      </w:r>
+      <w:r>
+        <w:rPr>
+          <w:rFonts w:cstheme="minorHAnsi"/>
+        </w:rPr>
+        <w:t>e</w:t>
+      </w:r>
+      <w:r>
+        <w:rPr>
+          <w:rFonts w:cstheme="minorHAnsi"/>
+        </w:rPr>
+        <w:t xml:space="preserve"> into the folded protein </w:t>
       </w:r>
       <w:r>
         <w:rPr>
@@ -3173,33 +3093,7 @@
         <w:rPr>
           <w:rFonts w:cstheme="minorHAnsi"/>
         </w:rPr>
-        <w:t xml:space="preserve"> to coordinate the ribosome and </w:t>
-      </w:r>
-      <w:proofErr w:type="spellStart"/>
-      <w:r>
-        <w:rPr>
-          <w:rFonts w:cstheme="minorHAnsi"/>
-        </w:rPr>
-        <w:t>translocon</w:t>
-      </w:r>
-      <w:proofErr w:type="spellEnd"/>
-      <w:r>
-        <w:rPr>
-          <w:rFonts w:cstheme="minorHAnsi"/>
-        </w:rPr>
-        <w:t xml:space="preserve"> </w:t>
-      </w:r>
-      <w:r>
-        <w:rPr>
-          <w:rFonts w:cstheme="minorHAnsi"/>
-        </w:rPr>
-        <w:t>for</w:t>
-      </w:r>
-      <w:r>
-        <w:rPr>
-          <w:rFonts w:cstheme="minorHAnsi"/>
-        </w:rPr>
-        <w:t xml:space="preserve"> </w:t>
+        <w:t xml:space="preserve"> to coordinate </w:t>
       </w:r>
       <w:r>
         <w:rPr>
@@ -3643,38 +3537,38 @@
         <w:rPr>
           <w:rFonts w:cstheme="minorHAnsi"/>
         </w:rPr>
-        <w:t xml:space="preserve">. With reassembly of MPs </w:t>
+        <w:t xml:space="preserve">. With reassembly of MPs being an effective model </w:t>
+      </w:r>
+      <w:r>
+        <w:rPr>
+          <w:rFonts w:cstheme="minorHAnsi"/>
+        </w:rPr>
+        <w:t>for</w:t>
+      </w:r>
+      <w:r>
+        <w:rPr>
+          <w:rFonts w:cstheme="minorHAnsi"/>
+        </w:rPr>
+        <w:t xml:space="preserve"> study</w:t>
+      </w:r>
+      <w:r>
+        <w:rPr>
+          <w:rFonts w:cstheme="minorHAnsi"/>
+        </w:rPr>
+        <w:t>ing</w:t>
+      </w:r>
+      <w:r>
+        <w:rPr>
+          <w:rFonts w:cstheme="minorHAnsi"/>
+        </w:rPr>
+        <w:t xml:space="preserve"> MP </w:t>
       </w:r>
       <w:r>
         <w:rPr>
           <w:rFonts w:cstheme="minorHAnsi"/>
         </w:rPr>
         <w:lastRenderedPageBreak/>
-        <w:t xml:space="preserve">being an effective model </w:t>
-      </w:r>
-      <w:r>
-        <w:rPr>
-          <w:rFonts w:cstheme="minorHAnsi"/>
-        </w:rPr>
-        <w:t>for</w:t>
-      </w:r>
-      <w:r>
-        <w:rPr>
-          <w:rFonts w:cstheme="minorHAnsi"/>
-        </w:rPr>
-        <w:t xml:space="preserve"> study</w:t>
-      </w:r>
-      <w:r>
-        <w:rPr>
-          <w:rFonts w:cstheme="minorHAnsi"/>
-        </w:rPr>
-        <w:t>ing</w:t>
-      </w:r>
-      <w:r>
-        <w:rPr>
-          <w:rFonts w:cstheme="minorHAnsi"/>
-        </w:rPr>
-        <w:t xml:space="preserve"> MP folding, other groups continued to build on th</w:t>
+        <w:t>folding, other groups continued to build on th</w:t>
       </w:r>
       <w:r>
         <w:rPr>
@@ -11821,6 +11715,11 @@
         <w:rPr>
           <w:rFonts w:cstheme="minorHAnsi"/>
         </w:rPr>
+      </w:r>
+      <w:r>
+        <w:rPr>
+          <w:rFonts w:cstheme="minorHAnsi"/>
+        </w:rPr>
         <w:fldChar w:fldCharType="separate"/>
       </w:r>
       <w:r>
@@ -12241,6 +12140,11 @@
         <w:rPr>
           <w:rFonts w:cstheme="minorHAnsi"/>
         </w:rPr>
+      </w:r>
+      <w:r>
+        <w:rPr>
+          <w:rFonts w:cstheme="minorHAnsi"/>
+        </w:rPr>
         <w:fldChar w:fldCharType="separate"/>
       </w:r>
       <w:r>
@@ -12599,25 +12503,7 @@
         <w:rPr>
           <w:rFonts w:cstheme="minorHAnsi"/>
         </w:rPr>
-        <w:t>.</w:t>
-      </w:r>
-      <w:r>
-        <w:rPr>
-          <w:rFonts w:cstheme="minorHAnsi"/>
-        </w:rPr>
-        <w:t xml:space="preserve"> Genetic reporter assays allow</w:t>
-      </w:r>
-      <w:r>
-        <w:rPr>
-          <w:rFonts w:cstheme="minorHAnsi"/>
-        </w:rPr>
-        <w:t xml:space="preserve"> </w:t>
-      </w:r>
-      <w:r>
-        <w:rPr>
-          <w:rFonts w:cstheme="minorHAnsi"/>
-        </w:rPr>
-        <w:t>c</w:t>
+        <w:t>. Genetic reporter assays allow c</w:t>
       </w:r>
       <w:r>
         <w:rPr>
@@ -23630,7 +23516,7 @@
 </file>
 
 <file path=word/endnotes.xml><?xml version="1.0" encoding="utf-8"?>
-<w:endnotes xmlns:wpc="http://schemas.microsoft.com/office/word/2010/wordprocessingCanvas" xmlns:cx="http://schemas.microsoft.com/office/drawing/2014/chartex" xmlns:cx1="http://schemas.microsoft.com/office/drawing/2015/9/8/chartex" xmlns:cx2="http://schemas.microsoft.com/office/drawing/2015/10/21/chartex" xmlns:cx3="http://schemas.microsoft.com/office/drawing/2016/5/9/chartex" xmlns:cx4="http://schemas.microsoft.com/office/drawing/2016/5/10/chartex" xmlns:cx5="http://schemas.microsoft.com/office/drawing/2016/5/11/chartex" xmlns:cx6="http://schemas.microsoft.com/office/drawing/2016/5/12/chartex" xmlns:cx7="http://schemas.microsoft.com/office/drawing/2016/5/13/chartex" xmlns:cx8="http://schemas.microsoft.com/office/drawing/2016/5/14/chartex" xmlns:mc="http://schemas.openxmlformats.org/markup-compatibility/2006" xmlns:aink="http://schemas.microsoft.com/office/drawing/2016/ink" xmlns:am3d="http://schemas.microsoft.com/office/drawing/2017/model3d" xmlns:o="urn:schemas-microsoft-com:office:office" xmlns:oel="http://schemas.microsoft.com/office/2019/extlst" xmlns:r="http://schemas.openxmlformats.org/officeDocument/2006/relationships" xmlns:m="http://schemas.openxmlformats.org/officeDocument/2006/math" xmlns:v="urn:schemas-microsoft-com:vml" xmlns:wp14="http://schemas.microsoft.com/office/word/2010/wordprocessingDrawing" xmlns:wp="http://schemas.openxmlformats.org/drawingml/2006/wordprocessingDrawing" xmlns:w10="urn:schemas-microsoft-com:office:word" xmlns:w="http://schemas.openxmlformats.org/wordprocessingml/2006/main" xmlns:w14="http://schemas.microsoft.com/office/word/2010/wordml" xmlns:w15="http://schemas.microsoft.com/office/word/2012/wordml" xmlns:w16cex="http://schemas.microsoft.com/office/word/2018/wordml/cex" xmlns:w16cid="http://schemas.microsoft.com/office/word/2016/wordml/cid" xmlns:w16="http://schemas.microsoft.com/office/word/2018/wordml" xmlns:w16sdtdh="http://schemas.microsoft.com/office/word/2020/wordml/sdtdatahash" xmlns:w16se="http://schemas.microsoft.com/office/word/2015/wordml/symex" xmlns:wpg="http://schemas.microsoft.com/office/word/2010/wordprocessingGroup" xmlns:wpi="http://schemas.microsoft.com/office/word/2010/wordprocessingInk" xmlns:wne="http://schemas.microsoft.com/office/word/2006/wordml" xmlns:wps="http://schemas.microsoft.com/office/word/2010/wordprocessingShape" mc:Ignorable="w14 w15 w16se w16cid w16 w16cex w16sdtdh wp14">
+<w:endnotes xmlns:wpc="http://schemas.microsoft.com/office/word/2010/wordprocessingCanvas" xmlns:cx="http://schemas.microsoft.com/office/drawing/2014/chartex" xmlns:cx1="http://schemas.microsoft.com/office/drawing/2015/9/8/chartex" xmlns:cx2="http://schemas.microsoft.com/office/drawing/2015/10/21/chartex" xmlns:cx3="http://schemas.microsoft.com/office/drawing/2016/5/9/chartex" xmlns:cx4="http://schemas.microsoft.com/office/drawing/2016/5/10/chartex" xmlns:cx5="http://schemas.microsoft.com/office/drawing/2016/5/11/chartex" xmlns:cx6="http://schemas.microsoft.com/office/drawing/2016/5/12/chartex" xmlns:cx7="http://schemas.microsoft.com/office/drawing/2016/5/13/chartex" xmlns:cx8="http://schemas.microsoft.com/office/drawing/2016/5/14/chartex" xmlns:mc="http://schemas.openxmlformats.org/markup-compatibility/2006" xmlns:aink="http://schemas.microsoft.com/office/drawing/2016/ink" xmlns:am3d="http://schemas.microsoft.com/office/drawing/2017/model3d" xmlns:o="urn:schemas-microsoft-com:office:office" xmlns:oel="http://schemas.microsoft.com/office/2019/extlst" xmlns:r="http://schemas.openxmlformats.org/officeDocument/2006/relationships" xmlns:m="http://schemas.openxmlformats.org/officeDocument/2006/math" xmlns:v="urn:schemas-microsoft-com:vml" xmlns:wp14="http://schemas.microsoft.com/office/word/2010/wordprocessingDrawing" xmlns:wp="http://schemas.openxmlformats.org/drawingml/2006/wordprocessingDrawing" xmlns:w10="urn:schemas-microsoft-com:office:word" xmlns:w="http://schemas.openxmlformats.org/wordprocessingml/2006/main" xmlns:w14="http://schemas.microsoft.com/office/word/2010/wordml" xmlns:w15="http://schemas.microsoft.com/office/word/2012/wordml" xmlns:w16cex="http://schemas.microsoft.com/office/word/2018/wordml/cex" xmlns:w16cid="http://schemas.microsoft.com/office/word/2016/wordml/cid" xmlns:w16="http://schemas.microsoft.com/office/word/2018/wordml" xmlns:w16du="http://schemas.microsoft.com/office/word/2023/wordml/word16du" xmlns:w16sdtdh="http://schemas.microsoft.com/office/word/2020/wordml/sdtdatahash" xmlns:w16se="http://schemas.microsoft.com/office/word/2015/wordml/symex" xmlns:wpg="http://schemas.microsoft.com/office/word/2010/wordprocessingGroup" xmlns:wpi="http://schemas.microsoft.com/office/word/2010/wordprocessingInk" xmlns:wne="http://schemas.microsoft.com/office/word/2006/wordml" xmlns:wps="http://schemas.microsoft.com/office/word/2010/wordprocessingShape" mc:Ignorable="w14 w15 w16se w16cid w16 w16cex w16sdtdh w16du wp14">
   <w:endnote w:type="separator" w:id="-1">
     <w:p>
       <w:pPr>
@@ -23655,7 +23541,7 @@
 </file>
 
 <file path=word/footnotes.xml><?xml version="1.0" encoding="utf-8"?>
-<w:footnotes xmlns:wpc="http://schemas.microsoft.com/office/word/2010/wordprocessingCanvas" xmlns:cx="http://schemas.microsoft.com/office/drawing/2014/chartex" xmlns:cx1="http://schemas.microsoft.com/office/drawing/2015/9/8/chartex" xmlns:cx2="http://schemas.microsoft.com/office/drawing/2015/10/21/chartex" xmlns:cx3="http://schemas.microsoft.com/office/drawing/2016/5/9/chartex" xmlns:cx4="http://schemas.microsoft.com/office/drawing/2016/5/10/chartex" xmlns:cx5="http://schemas.microsoft.com/office/drawing/2016/5/11/chartex" xmlns:cx6="http://schemas.microsoft.com/office/drawing/2016/5/12/chartex" xmlns:cx7="http://schemas.microsoft.com/office/drawing/2016/5/13/chartex" xmlns:cx8="http://schemas.microsoft.com/office/drawing/2016/5/14/chartex" xmlns:mc="http://schemas.openxmlformats.org/markup-compatibility/2006" xmlns:aink="http://schemas.microsoft.com/office/drawing/2016/ink" xmlns:am3d="http://schemas.microsoft.com/office/drawing/2017/model3d" xmlns:o="urn:schemas-microsoft-com:office:office" xmlns:oel="http://schemas.microsoft.com/office/2019/extlst" xmlns:r="http://schemas.openxmlformats.org/officeDocument/2006/relationships" xmlns:m="http://schemas.openxmlformats.org/officeDocument/2006/math" xmlns:v="urn:schemas-microsoft-com:vml" xmlns:wp14="http://schemas.microsoft.com/office/word/2010/wordprocessingDrawing" xmlns:wp="http://schemas.openxmlformats.org/drawingml/2006/wordprocessingDrawing" xmlns:w10="urn:schemas-microsoft-com:office:word" xmlns:w="http://schemas.openxmlformats.org/wordprocessingml/2006/main" xmlns:w14="http://schemas.microsoft.com/office/word/2010/wordml" xmlns:w15="http://schemas.microsoft.com/office/word/2012/wordml" xmlns:w16cex="http://schemas.microsoft.com/office/word/2018/wordml/cex" xmlns:w16cid="http://schemas.microsoft.com/office/word/2016/wordml/cid" xmlns:w16="http://schemas.microsoft.com/office/word/2018/wordml" xmlns:w16sdtdh="http://schemas.microsoft.com/office/word/2020/wordml/sdtdatahash" xmlns:w16se="http://schemas.microsoft.com/office/word/2015/wordml/symex" xmlns:wpg="http://schemas.microsoft.com/office/word/2010/wordprocessingGroup" xmlns:wpi="http://schemas.microsoft.com/office/word/2010/wordprocessingInk" xmlns:wne="http://schemas.microsoft.com/office/word/2006/wordml" xmlns:wps="http://schemas.microsoft.com/office/word/2010/wordprocessingShape" mc:Ignorable="w14 w15 w16se w16cid w16 w16cex w16sdtdh wp14">
+<w:footnotes xmlns:wpc="http://schemas.microsoft.com/office/word/2010/wordprocessingCanvas" xmlns:cx="http://schemas.microsoft.com/office/drawing/2014/chartex" xmlns:cx1="http://schemas.microsoft.com/office/drawing/2015/9/8/chartex" xmlns:cx2="http://schemas.microsoft.com/office/drawing/2015/10/21/chartex" xmlns:cx3="http://schemas.microsoft.com/office/drawing/2016/5/9/chartex" xmlns:cx4="http://schemas.microsoft.com/office/drawing/2016/5/10/chartex" xmlns:cx5="http://schemas.microsoft.com/office/drawing/2016/5/11/chartex" xmlns:cx6="http://schemas.microsoft.com/office/drawing/2016/5/12/chartex" xmlns:cx7="http://schemas.microsoft.com/office/drawing/2016/5/13/chartex" xmlns:cx8="http://schemas.microsoft.com/office/drawing/2016/5/14/chartex" xmlns:mc="http://schemas.openxmlformats.org/markup-compatibility/2006" xmlns:aink="http://schemas.microsoft.com/office/drawing/2016/ink" xmlns:am3d="http://schemas.microsoft.com/office/drawing/2017/model3d" xmlns:o="urn:schemas-microsoft-com:office:office" xmlns:oel="http://schemas.microsoft.com/office/2019/extlst" xmlns:r="http://schemas.openxmlformats.org/officeDocument/2006/relationships" xmlns:m="http://schemas.openxmlformats.org/officeDocument/2006/math" xmlns:v="urn:schemas-microsoft-com:vml" xmlns:wp14="http://schemas.microsoft.com/office/word/2010/wordprocessingDrawing" xmlns:wp="http://schemas.openxmlformats.org/drawingml/2006/wordprocessingDrawing" xmlns:w10="urn:schemas-microsoft-com:office:word" xmlns:w="http://schemas.openxmlformats.org/wordprocessingml/2006/main" xmlns:w14="http://schemas.microsoft.com/office/word/2010/wordml" xmlns:w15="http://schemas.microsoft.com/office/word/2012/wordml" xmlns:w16cex="http://schemas.microsoft.com/office/word/2018/wordml/cex" xmlns:w16cid="http://schemas.microsoft.com/office/word/2016/wordml/cid" xmlns:w16="http://schemas.microsoft.com/office/word/2018/wordml" xmlns:w16du="http://schemas.microsoft.com/office/word/2023/wordml/word16du" xmlns:w16sdtdh="http://schemas.microsoft.com/office/word/2020/wordml/sdtdatahash" xmlns:w16se="http://schemas.microsoft.com/office/word/2015/wordml/symex" xmlns:wpg="http://schemas.microsoft.com/office/word/2010/wordprocessingGroup" xmlns:wpi="http://schemas.microsoft.com/office/word/2010/wordprocessingInk" xmlns:wne="http://schemas.microsoft.com/office/word/2006/wordml" xmlns:wps="http://schemas.microsoft.com/office/word/2010/wordprocessingShape" mc:Ignorable="w14 w15 w16se w16cid w16 w16cex w16sdtdh w16du wp14">
   <w:footnote w:type="separator" w:id="-1">
     <w:p>
       <w:pPr>
@@ -23680,7 +23566,7 @@
 </file>
 
 <file path=word/header1.xml><?xml version="1.0" encoding="utf-8"?>
-<w:hdr xmlns:wpc="http://schemas.microsoft.com/office/word/2010/wordprocessingCanvas" xmlns:cx="http://schemas.microsoft.com/office/drawing/2014/chartex" xmlns:cx1="http://schemas.microsoft.com/office/drawing/2015/9/8/chartex" xmlns:cx2="http://schemas.microsoft.com/office/drawing/2015/10/21/chartex" xmlns:cx3="http://schemas.microsoft.com/office/drawing/2016/5/9/chartex" xmlns:cx4="http://schemas.microsoft.com/office/drawing/2016/5/10/chartex" xmlns:cx5="http://schemas.microsoft.com/office/drawing/2016/5/11/chartex" xmlns:cx6="http://schemas.microsoft.com/office/drawing/2016/5/12/chartex" xmlns:cx7="http://schemas.microsoft.com/office/drawing/2016/5/13/chartex" xmlns:cx8="http://schemas.microsoft.com/office/drawing/2016/5/14/chartex" xmlns:mc="http://schemas.openxmlformats.org/markup-compatibility/2006" xmlns:aink="http://schemas.microsoft.com/office/drawing/2016/ink" xmlns:am3d="http://schemas.microsoft.com/office/drawing/2017/model3d" xmlns:o="urn:schemas-microsoft-com:office:office" xmlns:oel="http://schemas.microsoft.com/office/2019/extlst" xmlns:r="http://schemas.openxmlformats.org/officeDocument/2006/relationships" xmlns:m="http://schemas.openxmlformats.org/officeDocument/2006/math" xmlns:v="urn:schemas-microsoft-com:vml" xmlns:wp14="http://schemas.microsoft.com/office/word/2010/wordprocessingDrawing" xmlns:wp="http://schemas.openxmlformats.org/drawingml/2006/wordprocessingDrawing" xmlns:w10="urn:schemas-microsoft-com:office:word" xmlns:w="http://schemas.openxmlformats.org/wordprocessingml/2006/main" xmlns:w14="http://schemas.microsoft.com/office/word/2010/wordml" xmlns:w15="http://schemas.microsoft.com/office/word/2012/wordml" xmlns:w16cex="http://schemas.microsoft.com/office/word/2018/wordml/cex" xmlns:w16cid="http://schemas.microsoft.com/office/word/2016/wordml/cid" xmlns:w16="http://schemas.microsoft.com/office/word/2018/wordml" xmlns:w16sdtdh="http://schemas.microsoft.com/office/word/2020/wordml/sdtdatahash" xmlns:w16se="http://schemas.microsoft.com/office/word/2015/wordml/symex" xmlns:wpg="http://schemas.microsoft.com/office/word/2010/wordprocessingGroup" xmlns:wpi="http://schemas.microsoft.com/office/word/2010/wordprocessingInk" xmlns:wne="http://schemas.microsoft.com/office/word/2006/wordml" xmlns:wps="http://schemas.microsoft.com/office/word/2010/wordprocessingShape" mc:Ignorable="w14 w15 w16se w16cid w16 w16cex w16sdtdh wp14">
+<w:hdr xmlns:wpc="http://schemas.microsoft.com/office/word/2010/wordprocessingCanvas" xmlns:cx="http://schemas.microsoft.com/office/drawing/2014/chartex" xmlns:cx1="http://schemas.microsoft.com/office/drawing/2015/9/8/chartex" xmlns:cx2="http://schemas.microsoft.com/office/drawing/2015/10/21/chartex" xmlns:cx3="http://schemas.microsoft.com/office/drawing/2016/5/9/chartex" xmlns:cx4="http://schemas.microsoft.com/office/drawing/2016/5/10/chartex" xmlns:cx5="http://schemas.microsoft.com/office/drawing/2016/5/11/chartex" xmlns:cx6="http://schemas.microsoft.com/office/drawing/2016/5/12/chartex" xmlns:cx7="http://schemas.microsoft.com/office/drawing/2016/5/13/chartex" xmlns:cx8="http://schemas.microsoft.com/office/drawing/2016/5/14/chartex" xmlns:mc="http://schemas.openxmlformats.org/markup-compatibility/2006" xmlns:aink="http://schemas.microsoft.com/office/drawing/2016/ink" xmlns:am3d="http://schemas.microsoft.com/office/drawing/2017/model3d" xmlns:o="urn:schemas-microsoft-com:office:office" xmlns:oel="http://schemas.microsoft.com/office/2019/extlst" xmlns:r="http://schemas.openxmlformats.org/officeDocument/2006/relationships" xmlns:m="http://schemas.openxmlformats.org/officeDocument/2006/math" xmlns:v="urn:schemas-microsoft-com:vml" xmlns:wp14="http://schemas.microsoft.com/office/word/2010/wordprocessingDrawing" xmlns:wp="http://schemas.openxmlformats.org/drawingml/2006/wordprocessingDrawing" xmlns:w10="urn:schemas-microsoft-com:office:word" xmlns:w="http://schemas.openxmlformats.org/wordprocessingml/2006/main" xmlns:w14="http://schemas.microsoft.com/office/word/2010/wordml" xmlns:w15="http://schemas.microsoft.com/office/word/2012/wordml" xmlns:w16cex="http://schemas.microsoft.com/office/word/2018/wordml/cex" xmlns:w16cid="http://schemas.microsoft.com/office/word/2016/wordml/cid" xmlns:w16="http://schemas.microsoft.com/office/word/2018/wordml" xmlns:w16du="http://schemas.microsoft.com/office/word/2023/wordml/word16du" xmlns:w16sdtdh="http://schemas.microsoft.com/office/word/2020/wordml/sdtdatahash" xmlns:w16se="http://schemas.microsoft.com/office/word/2015/wordml/symex" xmlns:wpg="http://schemas.microsoft.com/office/word/2010/wordprocessingGroup" xmlns:wpi="http://schemas.microsoft.com/office/word/2010/wordprocessingInk" xmlns:wne="http://schemas.microsoft.com/office/word/2006/wordml" xmlns:wps="http://schemas.microsoft.com/office/word/2010/wordprocessingShape" mc:Ignorable="w14 w15 w16se w16cid w16 w16cex w16sdtdh w16du wp14">
   <w:sdt>
     <w:sdtPr>
       <w:id w:val="1347906543"/>
@@ -23733,7 +23619,7 @@
 </file>
 
 <file path=word/numbering.xml><?xml version="1.0" encoding="utf-8"?>
-<w:numbering xmlns:wpc="http://schemas.microsoft.com/office/word/2010/wordprocessingCanvas" xmlns:cx="http://schemas.microsoft.com/office/drawing/2014/chartex" xmlns:cx1="http://schemas.microsoft.com/office/drawing/2015/9/8/chartex" xmlns:cx2="http://schemas.microsoft.com/office/drawing/2015/10/21/chartex" xmlns:cx3="http://schemas.microsoft.com/office/drawing/2016/5/9/chartex" xmlns:cx4="http://schemas.microsoft.com/office/drawing/2016/5/10/chartex" xmlns:cx5="http://schemas.microsoft.com/office/drawing/2016/5/11/chartex" xmlns:cx6="http://schemas.microsoft.com/office/drawing/2016/5/12/chartex" xmlns:cx7="http://schemas.microsoft.com/office/drawing/2016/5/13/chartex" xmlns:cx8="http://schemas.microsoft.com/office/drawing/2016/5/14/chartex" xmlns:mc="http://schemas.openxmlformats.org/markup-compatibility/2006" xmlns:aink="http://schemas.microsoft.com/office/drawing/2016/ink" xmlns:am3d="http://schemas.microsoft.com/office/drawing/2017/model3d" xmlns:o="urn:schemas-microsoft-com:office:office" xmlns:oel="http://schemas.microsoft.com/office/2019/extlst" xmlns:r="http://schemas.openxmlformats.org/officeDocument/2006/relationships" xmlns:m="http://schemas.openxmlformats.org/officeDocument/2006/math" xmlns:v="urn:schemas-microsoft-com:vml" xmlns:wp14="http://schemas.microsoft.com/office/word/2010/wordprocessingDrawing" xmlns:wp="http://schemas.openxmlformats.org/drawingml/2006/wordprocessingDrawing" xmlns:w10="urn:schemas-microsoft-com:office:word" xmlns:w="http://schemas.openxmlformats.org/wordprocessingml/2006/main" xmlns:w14="http://schemas.microsoft.com/office/word/2010/wordml" xmlns:w15="http://schemas.microsoft.com/office/word/2012/wordml" xmlns:w16cex="http://schemas.microsoft.com/office/word/2018/wordml/cex" xmlns:w16cid="http://schemas.microsoft.com/office/word/2016/wordml/cid" xmlns:w16="http://schemas.microsoft.com/office/word/2018/wordml" xmlns:w16sdtdh="http://schemas.microsoft.com/office/word/2020/wordml/sdtdatahash" xmlns:w16se="http://schemas.microsoft.com/office/word/2015/wordml/symex" xmlns:wpg="http://schemas.microsoft.com/office/word/2010/wordprocessingGroup" xmlns:wpi="http://schemas.microsoft.com/office/word/2010/wordprocessingInk" xmlns:wne="http://schemas.microsoft.com/office/word/2006/wordml" xmlns:wps="http://schemas.microsoft.com/office/word/2010/wordprocessingShape" mc:Ignorable="w14 w15 w16se w16cid w16 w16cex w16sdtdh wp14">
+<w:numbering xmlns:wpc="http://schemas.microsoft.com/office/word/2010/wordprocessingCanvas" xmlns:cx="http://schemas.microsoft.com/office/drawing/2014/chartex" xmlns:cx1="http://schemas.microsoft.com/office/drawing/2015/9/8/chartex" xmlns:cx2="http://schemas.microsoft.com/office/drawing/2015/10/21/chartex" xmlns:cx3="http://schemas.microsoft.com/office/drawing/2016/5/9/chartex" xmlns:cx4="http://schemas.microsoft.com/office/drawing/2016/5/10/chartex" xmlns:cx5="http://schemas.microsoft.com/office/drawing/2016/5/11/chartex" xmlns:cx6="http://schemas.microsoft.com/office/drawing/2016/5/12/chartex" xmlns:cx7="http://schemas.microsoft.com/office/drawing/2016/5/13/chartex" xmlns:cx8="http://schemas.microsoft.com/office/drawing/2016/5/14/chartex" xmlns:mc="http://schemas.openxmlformats.org/markup-compatibility/2006" xmlns:aink="http://schemas.microsoft.com/office/drawing/2016/ink" xmlns:am3d="http://schemas.microsoft.com/office/drawing/2017/model3d" xmlns:o="urn:schemas-microsoft-com:office:office" xmlns:oel="http://schemas.microsoft.com/office/2019/extlst" xmlns:r="http://schemas.openxmlformats.org/officeDocument/2006/relationships" xmlns:m="http://schemas.openxmlformats.org/officeDocument/2006/math" xmlns:v="urn:schemas-microsoft-com:vml" xmlns:wp14="http://schemas.microsoft.com/office/word/2010/wordprocessingDrawing" xmlns:wp="http://schemas.openxmlformats.org/drawingml/2006/wordprocessingDrawing" xmlns:w10="urn:schemas-microsoft-com:office:word" xmlns:w="http://schemas.openxmlformats.org/wordprocessingml/2006/main" xmlns:w14="http://schemas.microsoft.com/office/word/2010/wordml" xmlns:w15="http://schemas.microsoft.com/office/word/2012/wordml" xmlns:w16cex="http://schemas.microsoft.com/office/word/2018/wordml/cex" xmlns:w16cid="http://schemas.microsoft.com/office/word/2016/wordml/cid" xmlns:w16="http://schemas.microsoft.com/office/word/2018/wordml" xmlns:w16du="http://schemas.microsoft.com/office/word/2023/wordml/word16du" xmlns:w16sdtdh="http://schemas.microsoft.com/office/word/2020/wordml/sdtdatahash" xmlns:w16se="http://schemas.microsoft.com/office/word/2015/wordml/symex" xmlns:wpg="http://schemas.microsoft.com/office/word/2010/wordprocessingGroup" xmlns:wpi="http://schemas.microsoft.com/office/word/2010/wordprocessingInk" xmlns:wne="http://schemas.microsoft.com/office/word/2006/wordml" xmlns:wps="http://schemas.microsoft.com/office/word/2010/wordprocessingShape" mc:Ignorable="w14 w15 w16se w16cid w16 w16cex w16sdtdh w16du wp14">
   <w:abstractNum w:abstractNumId="0" w15:restartNumberingAfterBreak="0">
     <w:nsid w:val="03823F30"/>
     <w:multiLevelType w:val="multilevel"/>
@@ -25545,7 +25431,7 @@
 </file>
 
 <file path=word/styles.xml><?xml version="1.0" encoding="utf-8"?>
-<w:styles xmlns:mc="http://schemas.openxmlformats.org/markup-compatibility/2006" xmlns:r="http://schemas.openxmlformats.org/officeDocument/2006/relationships" xmlns:w="http://schemas.openxmlformats.org/wordprocessingml/2006/main" xmlns:w14="http://schemas.microsoft.com/office/word/2010/wordml" xmlns:w15="http://schemas.microsoft.com/office/word/2012/wordml" xmlns:w16cex="http://schemas.microsoft.com/office/word/2018/wordml/cex" xmlns:w16cid="http://schemas.microsoft.com/office/word/2016/wordml/cid" xmlns:w16="http://schemas.microsoft.com/office/word/2018/wordml" xmlns:w16sdtdh="http://schemas.microsoft.com/office/word/2020/wordml/sdtdatahash" xmlns:w16se="http://schemas.microsoft.com/office/word/2015/wordml/symex" mc:Ignorable="w14 w15 w16se w16cid w16 w16cex w16sdtdh">
+<w:styles xmlns:mc="http://schemas.openxmlformats.org/markup-compatibility/2006" xmlns:r="http://schemas.openxmlformats.org/officeDocument/2006/relationships" xmlns:w="http://schemas.openxmlformats.org/wordprocessingml/2006/main" xmlns:w14="http://schemas.microsoft.com/office/word/2010/wordml" xmlns:w15="http://schemas.microsoft.com/office/word/2012/wordml" xmlns:w16cex="http://schemas.microsoft.com/office/word/2018/wordml/cex" xmlns:w16cid="http://schemas.microsoft.com/office/word/2016/wordml/cid" xmlns:w16="http://schemas.microsoft.com/office/word/2018/wordml" xmlns:w16du="http://schemas.microsoft.com/office/word/2023/wordml/word16du" xmlns:w16sdtdh="http://schemas.microsoft.com/office/word/2020/wordml/sdtdatahash" xmlns:w16se="http://schemas.microsoft.com/office/word/2015/wordml/symex" mc:Ignorable="w14 w15 w16se w16cid w16 w16cex w16sdtdh w16du">
   <w:docDefaults>
     <w:rPrDefault>
       <w:rPr>
@@ -26015,6 +25901,7 @@
   <w:style w:type="character" w:default="1" w:styleId="DefaultParagraphFont">
     <w:name w:val="Default Paragraph Font"/>
     <w:uiPriority w:val="1"/>
+    <w:semiHidden/>
     <w:unhideWhenUsed/>
   </w:style>
   <w:style w:type="table" w:default="1" w:styleId="TableNormal">

</xml_diff>